<commit_message>
Completed 1/2 + 4/18 of lab_3
</commit_message>
<xml_diff>
--- a/labs/lab_3/Report.docx
+++ b/labs/lab_3/Report.docx
@@ -2412,8 +2412,641 @@
         <w:rPr>
           <w:sz w:val="36"/>
           <w:szCs w:val="36"/>
+          <w:lang w:val="en-US"/>
         </w:rPr>
       </w:pPr>
+      <w:r>
+        <w:rPr>
+          <w:sz w:val="36"/>
+          <w:szCs w:val="36"/>
+          <w:lang w:val="en-US"/>
+        </w:rPr>
+        <w:drawing>
+          <wp:inline distT="0" distB="0" distL="0" distR="0" wp14:anchorId="4CB89326" wp14:editId="5FF1E53B">
+            <wp:extent cx="5001323" cy="724001"/>
+            <wp:effectExtent l="0" t="0" r="8890" b="0"/>
+            <wp:docPr id="65" name="Рисунок 65"/>
+            <wp:cNvGraphicFramePr>
+              <a:graphicFrameLocks xmlns:a="http://schemas.openxmlformats.org/drawingml/2006/main" noChangeAspect="1"/>
+            </wp:cNvGraphicFramePr>
+            <a:graphic xmlns:a="http://schemas.openxmlformats.org/drawingml/2006/main">
+              <a:graphicData uri="http://schemas.openxmlformats.org/drawingml/2006/picture">
+                <pic:pic xmlns:pic="http://schemas.openxmlformats.org/drawingml/2006/picture">
+                  <pic:nvPicPr>
+                    <pic:cNvPr id="1" name=""/>
+                    <pic:cNvPicPr/>
+                  </pic:nvPicPr>
+                  <pic:blipFill>
+                    <a:blip r:embed="rId58"/>
+                    <a:stretch>
+                      <a:fillRect/>
+                    </a:stretch>
+                  </pic:blipFill>
+                  <pic:spPr>
+                    <a:xfrm>
+                      <a:off x="0" y="0"/>
+                      <a:ext cx="5001323" cy="724001"/>
+                    </a:xfrm>
+                    <a:prstGeom prst="rect">
+                      <a:avLst/>
+                    </a:prstGeom>
+                  </pic:spPr>
+                </pic:pic>
+              </a:graphicData>
+            </a:graphic>
+          </wp:inline>
+        </w:drawing>
+      </w:r>
+    </w:p>
+    <w:p>
+      <w:pPr>
+        <w:rPr>
+          <w:sz w:val="36"/>
+          <w:szCs w:val="36"/>
+        </w:rPr>
+      </w:pPr>
+      <w:r>
+        <w:rPr>
+          <w:sz w:val="36"/>
+          <w:szCs w:val="36"/>
+        </w:rPr>
+        <w:t>!!!ПЕРЕДЕЛАТЬ!!!</w:t>
+      </w:r>
+    </w:p>
+    <w:p>
+      <w:pPr>
+        <w:rPr>
+          <w:sz w:val="36"/>
+          <w:szCs w:val="36"/>
+          <w:lang w:val="en-US"/>
+        </w:rPr>
+      </w:pPr>
+      <w:r>
+        <w:rPr>
+          <w:sz w:val="36"/>
+          <w:szCs w:val="36"/>
+          <w:lang w:val="en-US"/>
+        </w:rPr>
+        <w:br w:type="page"/>
+      </w:r>
+    </w:p>
+    <w:p>
+      <w:pPr>
+        <w:rPr>
+          <w:lang w:val="en-US"/>
+        </w:rPr>
+      </w:pPr>
+      <w:r>
+        <w:rPr>
+          <w:lang w:val="en-US"/>
+        </w:rPr>
+        <w:lastRenderedPageBreak/>
+        <w:drawing>
+          <wp:inline distT="0" distB="0" distL="0" distR="0" wp14:anchorId="65F2940F" wp14:editId="2626F771">
+            <wp:extent cx="4058216" cy="685896"/>
+            <wp:effectExtent l="0" t="0" r="0" b="0"/>
+            <wp:docPr id="68" name="Рисунок 68"/>
+            <wp:cNvGraphicFramePr>
+              <a:graphicFrameLocks xmlns:a="http://schemas.openxmlformats.org/drawingml/2006/main" noChangeAspect="1"/>
+            </wp:cNvGraphicFramePr>
+            <a:graphic xmlns:a="http://schemas.openxmlformats.org/drawingml/2006/main">
+              <a:graphicData uri="http://schemas.openxmlformats.org/drawingml/2006/picture">
+                <pic:pic xmlns:pic="http://schemas.openxmlformats.org/drawingml/2006/picture">
+                  <pic:nvPicPr>
+                    <pic:cNvPr id="1" name=""/>
+                    <pic:cNvPicPr/>
+                  </pic:nvPicPr>
+                  <pic:blipFill>
+                    <a:blip r:embed="rId59"/>
+                    <a:stretch>
+                      <a:fillRect/>
+                    </a:stretch>
+                  </pic:blipFill>
+                  <pic:spPr>
+                    <a:xfrm>
+                      <a:off x="0" y="0"/>
+                      <a:ext cx="4058216" cy="685896"/>
+                    </a:xfrm>
+                    <a:prstGeom prst="rect">
+                      <a:avLst/>
+                    </a:prstGeom>
+                  </pic:spPr>
+                </pic:pic>
+              </a:graphicData>
+            </a:graphic>
+          </wp:inline>
+        </w:drawing>
+      </w:r>
+      <w:r>
+        <w:rPr>
+          <w:lang w:val="en-US"/>
+        </w:rPr>
+        <w:drawing>
+          <wp:inline distT="0" distB="0" distL="0" distR="0" wp14:anchorId="38D013BA" wp14:editId="2191A355">
+            <wp:extent cx="2819794" cy="2276793"/>
+            <wp:effectExtent l="0" t="0" r="0" b="9525"/>
+            <wp:docPr id="69" name="Рисунок 69"/>
+            <wp:cNvGraphicFramePr>
+              <a:graphicFrameLocks xmlns:a="http://schemas.openxmlformats.org/drawingml/2006/main" noChangeAspect="1"/>
+            </wp:cNvGraphicFramePr>
+            <a:graphic xmlns:a="http://schemas.openxmlformats.org/drawingml/2006/main">
+              <a:graphicData uri="http://schemas.openxmlformats.org/drawingml/2006/picture">
+                <pic:pic xmlns:pic="http://schemas.openxmlformats.org/drawingml/2006/picture">
+                  <pic:nvPicPr>
+                    <pic:cNvPr id="1" name=""/>
+                    <pic:cNvPicPr/>
+                  </pic:nvPicPr>
+                  <pic:blipFill>
+                    <a:blip r:embed="rId60"/>
+                    <a:stretch>
+                      <a:fillRect/>
+                    </a:stretch>
+                  </pic:blipFill>
+                  <pic:spPr>
+                    <a:xfrm>
+                      <a:off x="0" y="0"/>
+                      <a:ext cx="2819794" cy="2276793"/>
+                    </a:xfrm>
+                    <a:prstGeom prst="rect">
+                      <a:avLst/>
+                    </a:prstGeom>
+                  </pic:spPr>
+                </pic:pic>
+              </a:graphicData>
+            </a:graphic>
+          </wp:inline>
+        </w:drawing>
+      </w:r>
+    </w:p>
+    <w:p>
+      <w:pPr>
+        <w:rPr>
+          <w:lang w:val="en-US"/>
+        </w:rPr>
+      </w:pPr>
+      <w:r>
+        <w:rPr>
+          <w:lang w:val="en-US"/>
+        </w:rPr>
+        <w:drawing>
+          <wp:inline distT="0" distB="0" distL="0" distR="0" wp14:anchorId="15534813" wp14:editId="3700AB03">
+            <wp:extent cx="2676899" cy="1400370"/>
+            <wp:effectExtent l="0" t="0" r="9525" b="0"/>
+            <wp:docPr id="70" name="Рисунок 70"/>
+            <wp:cNvGraphicFramePr>
+              <a:graphicFrameLocks xmlns:a="http://schemas.openxmlformats.org/drawingml/2006/main" noChangeAspect="1"/>
+            </wp:cNvGraphicFramePr>
+            <a:graphic xmlns:a="http://schemas.openxmlformats.org/drawingml/2006/main">
+              <a:graphicData uri="http://schemas.openxmlformats.org/drawingml/2006/picture">
+                <pic:pic xmlns:pic="http://schemas.openxmlformats.org/drawingml/2006/picture">
+                  <pic:nvPicPr>
+                    <pic:cNvPr id="1" name=""/>
+                    <pic:cNvPicPr/>
+                  </pic:nvPicPr>
+                  <pic:blipFill>
+                    <a:blip r:embed="rId61"/>
+                    <a:stretch>
+                      <a:fillRect/>
+                    </a:stretch>
+                  </pic:blipFill>
+                  <pic:spPr>
+                    <a:xfrm>
+                      <a:off x="0" y="0"/>
+                      <a:ext cx="2676899" cy="1400370"/>
+                    </a:xfrm>
+                    <a:prstGeom prst="rect">
+                      <a:avLst/>
+                    </a:prstGeom>
+                  </pic:spPr>
+                </pic:pic>
+              </a:graphicData>
+            </a:graphic>
+          </wp:inline>
+        </w:drawing>
+      </w:r>
+    </w:p>
+    <w:p>
+      <w:pPr>
+        <w:rPr>
+          <w:lang w:val="en-US"/>
+        </w:rPr>
+      </w:pPr>
+      <w:r>
+        <w:rPr>
+          <w:lang w:val="en-US"/>
+        </w:rPr>
+        <w:br w:type="page"/>
+      </w:r>
+    </w:p>
+    <w:p>
+      <w:pPr>
+        <w:rPr>
+          <w:lang w:val="en-US"/>
+        </w:rPr>
+      </w:pPr>
+      <w:r>
+        <w:rPr>
+          <w:lang w:val="en-US"/>
+        </w:rPr>
+        <w:lastRenderedPageBreak/>
+        <w:drawing>
+          <wp:inline distT="0" distB="0" distL="0" distR="0" wp14:anchorId="1B59234D" wp14:editId="45AC139E">
+            <wp:extent cx="3686689" cy="733527"/>
+            <wp:effectExtent l="0" t="0" r="9525" b="9525"/>
+            <wp:docPr id="71" name="Рисунок 71"/>
+            <wp:cNvGraphicFramePr>
+              <a:graphicFrameLocks xmlns:a="http://schemas.openxmlformats.org/drawingml/2006/main" noChangeAspect="1"/>
+            </wp:cNvGraphicFramePr>
+            <a:graphic xmlns:a="http://schemas.openxmlformats.org/drawingml/2006/main">
+              <a:graphicData uri="http://schemas.openxmlformats.org/drawingml/2006/picture">
+                <pic:pic xmlns:pic="http://schemas.openxmlformats.org/drawingml/2006/picture">
+                  <pic:nvPicPr>
+                    <pic:cNvPr id="1" name=""/>
+                    <pic:cNvPicPr/>
+                  </pic:nvPicPr>
+                  <pic:blipFill>
+                    <a:blip r:embed="rId62"/>
+                    <a:stretch>
+                      <a:fillRect/>
+                    </a:stretch>
+                  </pic:blipFill>
+                  <pic:spPr>
+                    <a:xfrm>
+                      <a:off x="0" y="0"/>
+                      <a:ext cx="3686689" cy="733527"/>
+                    </a:xfrm>
+                    <a:prstGeom prst="rect">
+                      <a:avLst/>
+                    </a:prstGeom>
+                  </pic:spPr>
+                </pic:pic>
+              </a:graphicData>
+            </a:graphic>
+          </wp:inline>
+        </w:drawing>
+      </w:r>
+      <w:r>
+        <w:rPr>
+          <w:lang w:val="en-US"/>
+        </w:rPr>
+        <w:drawing>
+          <wp:inline distT="0" distB="0" distL="0" distR="0" wp14:anchorId="7A5617CE" wp14:editId="53DC3FBB">
+            <wp:extent cx="4410691" cy="2705478"/>
+            <wp:effectExtent l="0" t="0" r="9525" b="0"/>
+            <wp:docPr id="72" name="Рисунок 72"/>
+            <wp:cNvGraphicFramePr>
+              <a:graphicFrameLocks xmlns:a="http://schemas.openxmlformats.org/drawingml/2006/main" noChangeAspect="1"/>
+            </wp:cNvGraphicFramePr>
+            <a:graphic xmlns:a="http://schemas.openxmlformats.org/drawingml/2006/main">
+              <a:graphicData uri="http://schemas.openxmlformats.org/drawingml/2006/picture">
+                <pic:pic xmlns:pic="http://schemas.openxmlformats.org/drawingml/2006/picture">
+                  <pic:nvPicPr>
+                    <pic:cNvPr id="1" name=""/>
+                    <pic:cNvPicPr/>
+                  </pic:nvPicPr>
+                  <pic:blipFill>
+                    <a:blip r:embed="rId63"/>
+                    <a:stretch>
+                      <a:fillRect/>
+                    </a:stretch>
+                  </pic:blipFill>
+                  <pic:spPr>
+                    <a:xfrm>
+                      <a:off x="0" y="0"/>
+                      <a:ext cx="4410691" cy="2705478"/>
+                    </a:xfrm>
+                    <a:prstGeom prst="rect">
+                      <a:avLst/>
+                    </a:prstGeom>
+                  </pic:spPr>
+                </pic:pic>
+              </a:graphicData>
+            </a:graphic>
+          </wp:inline>
+        </w:drawing>
+      </w:r>
+      <w:r>
+        <w:rPr>
+          <w:lang w:val="en-US"/>
+        </w:rPr>
+        <w:drawing>
+          <wp:inline distT="0" distB="0" distL="0" distR="0" wp14:anchorId="56C8ED05" wp14:editId="7539AC6F">
+            <wp:extent cx="5487166" cy="2695951"/>
+            <wp:effectExtent l="0" t="0" r="0" b="9525"/>
+            <wp:docPr id="73" name="Рисунок 73"/>
+            <wp:cNvGraphicFramePr>
+              <a:graphicFrameLocks xmlns:a="http://schemas.openxmlformats.org/drawingml/2006/main" noChangeAspect="1"/>
+            </wp:cNvGraphicFramePr>
+            <a:graphic xmlns:a="http://schemas.openxmlformats.org/drawingml/2006/main">
+              <a:graphicData uri="http://schemas.openxmlformats.org/drawingml/2006/picture">
+                <pic:pic xmlns:pic="http://schemas.openxmlformats.org/drawingml/2006/picture">
+                  <pic:nvPicPr>
+                    <pic:cNvPr id="1" name=""/>
+                    <pic:cNvPicPr/>
+                  </pic:nvPicPr>
+                  <pic:blipFill>
+                    <a:blip r:embed="rId64"/>
+                    <a:stretch>
+                      <a:fillRect/>
+                    </a:stretch>
+                  </pic:blipFill>
+                  <pic:spPr>
+                    <a:xfrm>
+                      <a:off x="0" y="0"/>
+                      <a:ext cx="5487166" cy="2695951"/>
+                    </a:xfrm>
+                    <a:prstGeom prst="rect">
+                      <a:avLst/>
+                    </a:prstGeom>
+                  </pic:spPr>
+                </pic:pic>
+              </a:graphicData>
+            </a:graphic>
+          </wp:inline>
+        </w:drawing>
+      </w:r>
+    </w:p>
+    <w:p>
+      <w:pPr>
+        <w:rPr>
+          <w:lang w:val="en-US"/>
+        </w:rPr>
+      </w:pPr>
+      <w:r>
+        <w:rPr>
+          <w:lang w:val="en-US"/>
+        </w:rPr>
+        <w:br w:type="page"/>
+      </w:r>
+    </w:p>
+    <w:p>
+      <w:pPr>
+        <w:rPr>
+          <w:lang w:val="en-US"/>
+        </w:rPr>
+      </w:pPr>
+      <w:r>
+        <w:rPr>
+          <w:lang w:val="en-US"/>
+        </w:rPr>
+        <w:lastRenderedPageBreak/>
+        <w:drawing>
+          <wp:inline distT="0" distB="0" distL="0" distR="0" wp14:anchorId="1B791136" wp14:editId="0E96050F">
+            <wp:extent cx="3400900" cy="724001"/>
+            <wp:effectExtent l="0" t="0" r="9525" b="0"/>
+            <wp:docPr id="74" name="Рисунок 74"/>
+            <wp:cNvGraphicFramePr>
+              <a:graphicFrameLocks xmlns:a="http://schemas.openxmlformats.org/drawingml/2006/main" noChangeAspect="1"/>
+            </wp:cNvGraphicFramePr>
+            <a:graphic xmlns:a="http://schemas.openxmlformats.org/drawingml/2006/main">
+              <a:graphicData uri="http://schemas.openxmlformats.org/drawingml/2006/picture">
+                <pic:pic xmlns:pic="http://schemas.openxmlformats.org/drawingml/2006/picture">
+                  <pic:nvPicPr>
+                    <pic:cNvPr id="1" name=""/>
+                    <pic:cNvPicPr/>
+                  </pic:nvPicPr>
+                  <pic:blipFill>
+                    <a:blip r:embed="rId65"/>
+                    <a:stretch>
+                      <a:fillRect/>
+                    </a:stretch>
+                  </pic:blipFill>
+                  <pic:spPr>
+                    <a:xfrm>
+                      <a:off x="0" y="0"/>
+                      <a:ext cx="3400900" cy="724001"/>
+                    </a:xfrm>
+                    <a:prstGeom prst="rect">
+                      <a:avLst/>
+                    </a:prstGeom>
+                  </pic:spPr>
+                </pic:pic>
+              </a:graphicData>
+            </a:graphic>
+          </wp:inline>
+        </w:drawing>
+      </w:r>
+      <w:r>
+        <w:rPr>
+          <w:lang w:val="en-US"/>
+        </w:rPr>
+        <w:drawing>
+          <wp:inline distT="0" distB="0" distL="0" distR="0" wp14:anchorId="2737E6A4" wp14:editId="2697FABF">
+            <wp:extent cx="4829849" cy="1952898"/>
+            <wp:effectExtent l="0" t="0" r="0" b="9525"/>
+            <wp:docPr id="75" name="Рисунок 75"/>
+            <wp:cNvGraphicFramePr>
+              <a:graphicFrameLocks xmlns:a="http://schemas.openxmlformats.org/drawingml/2006/main" noChangeAspect="1"/>
+            </wp:cNvGraphicFramePr>
+            <a:graphic xmlns:a="http://schemas.openxmlformats.org/drawingml/2006/main">
+              <a:graphicData uri="http://schemas.openxmlformats.org/drawingml/2006/picture">
+                <pic:pic xmlns:pic="http://schemas.openxmlformats.org/drawingml/2006/picture">
+                  <pic:nvPicPr>
+                    <pic:cNvPr id="1" name=""/>
+                    <pic:cNvPicPr/>
+                  </pic:nvPicPr>
+                  <pic:blipFill>
+                    <a:blip r:embed="rId66"/>
+                    <a:stretch>
+                      <a:fillRect/>
+                    </a:stretch>
+                  </pic:blipFill>
+                  <pic:spPr>
+                    <a:xfrm>
+                      <a:off x="0" y="0"/>
+                      <a:ext cx="4829849" cy="1952898"/>
+                    </a:xfrm>
+                    <a:prstGeom prst="rect">
+                      <a:avLst/>
+                    </a:prstGeom>
+                  </pic:spPr>
+                </pic:pic>
+              </a:graphicData>
+            </a:graphic>
+          </wp:inline>
+        </w:drawing>
+      </w:r>
+      <w:r>
+        <w:rPr>
+          <w:lang w:val="en-US"/>
+        </w:rPr>
+        <w:drawing>
+          <wp:inline distT="0" distB="0" distL="0" distR="0" wp14:anchorId="7849B704" wp14:editId="3EFEFE54">
+            <wp:extent cx="5553850" cy="1143160"/>
+            <wp:effectExtent l="0" t="0" r="0" b="0"/>
+            <wp:docPr id="76" name="Рисунок 76"/>
+            <wp:cNvGraphicFramePr>
+              <a:graphicFrameLocks xmlns:a="http://schemas.openxmlformats.org/drawingml/2006/main" noChangeAspect="1"/>
+            </wp:cNvGraphicFramePr>
+            <a:graphic xmlns:a="http://schemas.openxmlformats.org/drawingml/2006/main">
+              <a:graphicData uri="http://schemas.openxmlformats.org/drawingml/2006/picture">
+                <pic:pic xmlns:pic="http://schemas.openxmlformats.org/drawingml/2006/picture">
+                  <pic:nvPicPr>
+                    <pic:cNvPr id="1" name=""/>
+                    <pic:cNvPicPr/>
+                  </pic:nvPicPr>
+                  <pic:blipFill>
+                    <a:blip r:embed="rId67"/>
+                    <a:stretch>
+                      <a:fillRect/>
+                    </a:stretch>
+                  </pic:blipFill>
+                  <pic:spPr>
+                    <a:xfrm>
+                      <a:off x="0" y="0"/>
+                      <a:ext cx="5553850" cy="1143160"/>
+                    </a:xfrm>
+                    <a:prstGeom prst="rect">
+                      <a:avLst/>
+                    </a:prstGeom>
+                  </pic:spPr>
+                </pic:pic>
+              </a:graphicData>
+            </a:graphic>
+          </wp:inline>
+        </w:drawing>
+      </w:r>
+    </w:p>
+    <w:p>
+      <w:pPr>
+        <w:rPr>
+          <w:lang w:val="en-US"/>
+        </w:rPr>
+      </w:pPr>
+      <w:r>
+        <w:rPr>
+          <w:lang w:val="en-US"/>
+        </w:rPr>
+        <w:br w:type="page"/>
+      </w:r>
+    </w:p>
+    <w:p>
+      <w:pPr>
+        <w:rPr>
+          <w:lang w:val="en-US"/>
+        </w:rPr>
+      </w:pPr>
+      <w:r>
+        <w:rPr>
+          <w:lang w:val="en-US"/>
+        </w:rPr>
+        <w:lastRenderedPageBreak/>
+        <w:drawing>
+          <wp:inline distT="0" distB="0" distL="0" distR="0" wp14:anchorId="4EA349B4" wp14:editId="694F603F">
+            <wp:extent cx="3667637" cy="695422"/>
+            <wp:effectExtent l="0" t="0" r="9525" b="9525"/>
+            <wp:docPr id="77" name="Рисунок 77"/>
+            <wp:cNvGraphicFramePr>
+              <a:graphicFrameLocks xmlns:a="http://schemas.openxmlformats.org/drawingml/2006/main" noChangeAspect="1"/>
+            </wp:cNvGraphicFramePr>
+            <a:graphic xmlns:a="http://schemas.openxmlformats.org/drawingml/2006/main">
+              <a:graphicData uri="http://schemas.openxmlformats.org/drawingml/2006/picture">
+                <pic:pic xmlns:pic="http://schemas.openxmlformats.org/drawingml/2006/picture">
+                  <pic:nvPicPr>
+                    <pic:cNvPr id="1" name=""/>
+                    <pic:cNvPicPr/>
+                  </pic:nvPicPr>
+                  <pic:blipFill>
+                    <a:blip r:embed="rId68"/>
+                    <a:stretch>
+                      <a:fillRect/>
+                    </a:stretch>
+                  </pic:blipFill>
+                  <pic:spPr>
+                    <a:xfrm>
+                      <a:off x="0" y="0"/>
+                      <a:ext cx="3667637" cy="695422"/>
+                    </a:xfrm>
+                    <a:prstGeom prst="rect">
+                      <a:avLst/>
+                    </a:prstGeom>
+                  </pic:spPr>
+                </pic:pic>
+              </a:graphicData>
+            </a:graphic>
+          </wp:inline>
+        </w:drawing>
+      </w:r>
+      <w:r>
+        <w:rPr>
+          <w:lang w:val="en-US"/>
+        </w:rPr>
+        <w:drawing>
+          <wp:inline distT="0" distB="0" distL="0" distR="0" wp14:anchorId="5033388E" wp14:editId="580D8710">
+            <wp:extent cx="4020111" cy="1952898"/>
+            <wp:effectExtent l="0" t="0" r="0" b="9525"/>
+            <wp:docPr id="78" name="Рисунок 78"/>
+            <wp:cNvGraphicFramePr>
+              <a:graphicFrameLocks xmlns:a="http://schemas.openxmlformats.org/drawingml/2006/main" noChangeAspect="1"/>
+            </wp:cNvGraphicFramePr>
+            <a:graphic xmlns:a="http://schemas.openxmlformats.org/drawingml/2006/main">
+              <a:graphicData uri="http://schemas.openxmlformats.org/drawingml/2006/picture">
+                <pic:pic xmlns:pic="http://schemas.openxmlformats.org/drawingml/2006/picture">
+                  <pic:nvPicPr>
+                    <pic:cNvPr id="1" name=""/>
+                    <pic:cNvPicPr/>
+                  </pic:nvPicPr>
+                  <pic:blipFill>
+                    <a:blip r:embed="rId69"/>
+                    <a:stretch>
+                      <a:fillRect/>
+                    </a:stretch>
+                  </pic:blipFill>
+                  <pic:spPr>
+                    <a:xfrm>
+                      <a:off x="0" y="0"/>
+                      <a:ext cx="4020111" cy="1952898"/>
+                    </a:xfrm>
+                    <a:prstGeom prst="rect">
+                      <a:avLst/>
+                    </a:prstGeom>
+                  </pic:spPr>
+                </pic:pic>
+              </a:graphicData>
+            </a:graphic>
+          </wp:inline>
+        </w:drawing>
+      </w:r>
+      <w:r>
+        <w:rPr>
+          <w:lang w:val="en-US"/>
+        </w:rPr>
+        <w:drawing>
+          <wp:inline distT="0" distB="0" distL="0" distR="0" wp14:anchorId="27C41F51" wp14:editId="29F226DE">
+            <wp:extent cx="1971950" cy="2448267"/>
+            <wp:effectExtent l="0" t="0" r="9525" b="9525"/>
+            <wp:docPr id="79" name="Рисунок 79"/>
+            <wp:cNvGraphicFramePr>
+              <a:graphicFrameLocks xmlns:a="http://schemas.openxmlformats.org/drawingml/2006/main" noChangeAspect="1"/>
+            </wp:cNvGraphicFramePr>
+            <a:graphic xmlns:a="http://schemas.openxmlformats.org/drawingml/2006/main">
+              <a:graphicData uri="http://schemas.openxmlformats.org/drawingml/2006/picture">
+                <pic:pic xmlns:pic="http://schemas.openxmlformats.org/drawingml/2006/picture">
+                  <pic:nvPicPr>
+                    <pic:cNvPr id="1" name=""/>
+                    <pic:cNvPicPr/>
+                  </pic:nvPicPr>
+                  <pic:blipFill>
+                    <a:blip r:embed="rId70"/>
+                    <a:stretch>
+                      <a:fillRect/>
+                    </a:stretch>
+                  </pic:blipFill>
+                  <pic:spPr>
+                    <a:xfrm>
+                      <a:off x="0" y="0"/>
+                      <a:ext cx="1971950" cy="2448267"/>
+                    </a:xfrm>
+                    <a:prstGeom prst="rect">
+                      <a:avLst/>
+                    </a:prstGeom>
+                  </pic:spPr>
+                </pic:pic>
+              </a:graphicData>
+            </a:graphic>
+          </wp:inline>
+        </w:drawing>
+      </w:r>
     </w:p>
     <w:sectPr>
       <w:pgSz w:w="11906" w:h="16838"/>

</xml_diff>

<commit_message>
Added lab_03 ex10 to Report
</commit_message>
<xml_diff>
--- a/labs/lab_3/Report.docx
+++ b/labs/lab_3/Report.docx
@@ -3176,6 +3176,7 @@
       </w:pPr>
       <w:r>
         <w:rPr>
+          <w:noProof/>
           <w:lang w:val="en-US"/>
         </w:rPr>
         <w:lastRenderedPageBreak/>
@@ -3237,6 +3238,7 @@
       </w:pPr>
       <w:r>
         <w:rPr>
+          <w:noProof/>
           <w:lang w:val="en-US"/>
         </w:rPr>
         <w:lastRenderedPageBreak/>
@@ -3298,6 +3300,7 @@
       </w:pPr>
       <w:r>
         <w:rPr>
+          <w:noProof/>
           <w:lang w:val="en-US"/>
         </w:rPr>
         <w:lastRenderedPageBreak/>
@@ -3359,6 +3362,7 @@
       </w:pPr>
       <w:r>
         <w:rPr>
+          <w:noProof/>
           <w:lang w:val="en-US"/>
         </w:rPr>
         <w:lastRenderedPageBreak/>
@@ -3420,6 +3424,7 @@
       </w:pPr>
       <w:r>
         <w:rPr>
+          <w:noProof/>
           <w:lang w:val="en-US"/>
         </w:rPr>
         <w:lastRenderedPageBreak/>
@@ -3459,6 +3464,86 @@
           </wp:inline>
         </w:drawing>
       </w:r>
+      <w:r>
+        <w:rPr>
+          <w:lang w:val="en-US"/>
+        </w:rPr>
+        <w:drawing>
+          <wp:inline distT="0" distB="0" distL="0" distR="0" wp14:anchorId="40BC43EB" wp14:editId="6992CAF3">
+            <wp:extent cx="5940425" cy="3712210"/>
+            <wp:effectExtent l="0" t="0" r="3175" b="2540"/>
+            <wp:docPr id="88" name="Рисунок 88"/>
+            <wp:cNvGraphicFramePr>
+              <a:graphicFrameLocks xmlns:a="http://schemas.openxmlformats.org/drawingml/2006/main" noChangeAspect="1"/>
+            </wp:cNvGraphicFramePr>
+            <a:graphic xmlns:a="http://schemas.openxmlformats.org/drawingml/2006/main">
+              <a:graphicData uri="http://schemas.openxmlformats.org/drawingml/2006/picture">
+                <pic:pic xmlns:pic="http://schemas.openxmlformats.org/drawingml/2006/picture">
+                  <pic:nvPicPr>
+                    <pic:cNvPr id="1" name=""/>
+                    <pic:cNvPicPr/>
+                  </pic:nvPicPr>
+                  <pic:blipFill>
+                    <a:blip r:embed="rId76"/>
+                    <a:stretch>
+                      <a:fillRect/>
+                    </a:stretch>
+                  </pic:blipFill>
+                  <pic:spPr>
+                    <a:xfrm>
+                      <a:off x="0" y="0"/>
+                      <a:ext cx="5940425" cy="3712210"/>
+                    </a:xfrm>
+                    <a:prstGeom prst="rect">
+                      <a:avLst/>
+                    </a:prstGeom>
+                  </pic:spPr>
+                </pic:pic>
+              </a:graphicData>
+            </a:graphic>
+          </wp:inline>
+        </w:drawing>
+      </w:r>
+      <w:r>
+        <w:rPr>
+          <w:lang w:val="en-US"/>
+        </w:rPr>
+        <w:drawing>
+          <wp:inline distT="0" distB="0" distL="0" distR="0" wp14:anchorId="35A04627" wp14:editId="75199DE3">
+            <wp:extent cx="5940425" cy="1096010"/>
+            <wp:effectExtent l="0" t="0" r="3175" b="8890"/>
+            <wp:docPr id="87" name="Рисунок 87"/>
+            <wp:cNvGraphicFramePr>
+              <a:graphicFrameLocks xmlns:a="http://schemas.openxmlformats.org/drawingml/2006/main" noChangeAspect="1"/>
+            </wp:cNvGraphicFramePr>
+            <a:graphic xmlns:a="http://schemas.openxmlformats.org/drawingml/2006/main">
+              <a:graphicData uri="http://schemas.openxmlformats.org/drawingml/2006/picture">
+                <pic:pic xmlns:pic="http://schemas.openxmlformats.org/drawingml/2006/picture">
+                  <pic:nvPicPr>
+                    <pic:cNvPr id="1" name=""/>
+                    <pic:cNvPicPr/>
+                  </pic:nvPicPr>
+                  <pic:blipFill>
+                    <a:blip r:embed="rId77"/>
+                    <a:stretch>
+                      <a:fillRect/>
+                    </a:stretch>
+                  </pic:blipFill>
+                  <pic:spPr>
+                    <a:xfrm>
+                      <a:off x="0" y="0"/>
+                      <a:ext cx="5940425" cy="1096010"/>
+                    </a:xfrm>
+                    <a:prstGeom prst="rect">
+                      <a:avLst/>
+                    </a:prstGeom>
+                  </pic:spPr>
+                </pic:pic>
+              </a:graphicData>
+            </a:graphic>
+          </wp:inline>
+        </w:drawing>
+      </w:r>
     </w:p>
     <w:p>
       <w:pPr>
@@ -3475,6 +3560,9 @@
     </w:p>
     <w:p>
       <w:r>
+        <w:rPr>
+          <w:noProof/>
+        </w:rPr>
         <w:lastRenderedPageBreak/>
         <w:drawing>
           <wp:inline distT="0" distB="0" distL="0" distR="0" wp14:anchorId="232C0CF3" wp14:editId="6BF97B66">
@@ -3492,7 +3580,7 @@
                     <pic:cNvPicPr/>
                   </pic:nvPicPr>
                   <pic:blipFill>
-                    <a:blip r:embed="rId76"/>
+                    <a:blip r:embed="rId78"/>
                     <a:stretch>
                       <a:fillRect/>
                     </a:stretch>
@@ -3513,6 +3601,9 @@
         </w:drawing>
       </w:r>
       <w:r>
+        <w:rPr>
+          <w:noProof/>
+        </w:rPr>
         <w:drawing>
           <wp:inline distT="0" distB="0" distL="0" distR="0" wp14:anchorId="148CF401" wp14:editId="31ACEA3D">
             <wp:extent cx="5940425" cy="1346200"/>
@@ -3529,7 +3620,7 @@
                     <pic:cNvPicPr/>
                   </pic:nvPicPr>
                   <pic:blipFill>
-                    <a:blip r:embed="rId77"/>
+                    <a:blip r:embed="rId79"/>
                     <a:stretch>
                       <a:fillRect/>
                     </a:stretch>
@@ -3557,6 +3648,9 @@
     </w:p>
     <w:p>
       <w:r>
+        <w:rPr>
+          <w:noProof/>
+        </w:rPr>
         <w:lastRenderedPageBreak/>
         <w:drawing>
           <wp:inline distT="0" distB="0" distL="0" distR="0" wp14:anchorId="59B3D0BF" wp14:editId="625C0A93">
@@ -3574,7 +3668,7 @@
                     <pic:cNvPicPr/>
                   </pic:nvPicPr>
                   <pic:blipFill>
-                    <a:blip r:embed="rId78"/>
+                    <a:blip r:embed="rId80"/>
                     <a:stretch>
                       <a:fillRect/>
                     </a:stretch>
@@ -3595,6 +3689,9 @@
         </w:drawing>
       </w:r>
       <w:r>
+        <w:rPr>
+          <w:noProof/>
+        </w:rPr>
         <w:drawing>
           <wp:inline distT="0" distB="0" distL="0" distR="0" wp14:anchorId="43F1FFD9" wp14:editId="10232B65">
             <wp:extent cx="5940425" cy="2771775"/>
@@ -3611,7 +3708,7 @@
                     <pic:cNvPicPr/>
                   </pic:nvPicPr>
                   <pic:blipFill>
-                    <a:blip r:embed="rId79"/>
+                    <a:blip r:embed="rId81"/>
                     <a:stretch>
                       <a:fillRect/>
                     </a:stretch>
@@ -3639,6 +3736,9 @@
     </w:p>
     <w:p>
       <w:r>
+        <w:rPr>
+          <w:noProof/>
+        </w:rPr>
         <w:lastRenderedPageBreak/>
         <w:drawing>
           <wp:inline distT="0" distB="0" distL="0" distR="0" wp14:anchorId="5B0C1177" wp14:editId="7906E582">
@@ -3656,7 +3756,7 @@
                     <pic:cNvPicPr/>
                   </pic:nvPicPr>
                   <pic:blipFill>
-                    <a:blip r:embed="rId80"/>
+                    <a:blip r:embed="rId82"/>
                     <a:stretch>
                       <a:fillRect/>
                     </a:stretch>
@@ -3684,6 +3784,9 @@
     </w:p>
     <w:p>
       <w:r>
+        <w:rPr>
+          <w:noProof/>
+        </w:rPr>
         <w:lastRenderedPageBreak/>
         <w:drawing>
           <wp:inline distT="0" distB="0" distL="0" distR="0" wp14:anchorId="7CD87FBE" wp14:editId="18A9A1A0">
@@ -3701,7 +3804,7 @@
                     <pic:cNvPicPr/>
                   </pic:nvPicPr>
                   <pic:blipFill>
-                    <a:blip r:embed="rId81"/>
+                    <a:blip r:embed="rId83"/>
                     <a:stretch>
                       <a:fillRect/>
                     </a:stretch>
@@ -3722,6 +3825,9 @@
         </w:drawing>
       </w:r>
       <w:r>
+        <w:rPr>
+          <w:noProof/>
+        </w:rPr>
         <w:drawing>
           <wp:inline distT="0" distB="0" distL="0" distR="0" wp14:anchorId="62DD18E9" wp14:editId="10DD805E">
             <wp:extent cx="5940425" cy="417195"/>
@@ -3738,7 +3844,7 @@
                     <pic:cNvPicPr/>
                   </pic:nvPicPr>
                   <pic:blipFill>
-                    <a:blip r:embed="rId82"/>
+                    <a:blip r:embed="rId84"/>
                     <a:stretch>
                       <a:fillRect/>
                     </a:stretch>
@@ -3759,6 +3865,9 @@
         </w:drawing>
       </w:r>
       <w:r>
+        <w:rPr>
+          <w:noProof/>
+        </w:rPr>
         <w:drawing>
           <wp:inline distT="0" distB="0" distL="0" distR="0" wp14:anchorId="2B26794D" wp14:editId="1E8F3E56">
             <wp:extent cx="5940425" cy="779145"/>
@@ -3775,7 +3884,7 @@
                     <pic:cNvPicPr/>
                   </pic:nvPicPr>
                   <pic:blipFill>
-                    <a:blip r:embed="rId83"/>
+                    <a:blip r:embed="rId85"/>
                     <a:stretch>
                       <a:fillRect/>
                     </a:stretch>
@@ -3803,6 +3912,9 @@
     </w:p>
     <w:p>
       <w:r>
+        <w:rPr>
+          <w:noProof/>
+        </w:rPr>
         <w:lastRenderedPageBreak/>
         <w:drawing>
           <wp:inline distT="0" distB="0" distL="0" distR="0" wp14:anchorId="6025F90F" wp14:editId="0564B46A">
@@ -3820,7 +3932,7 @@
                     <pic:cNvPicPr/>
                   </pic:nvPicPr>
                   <pic:blipFill>
-                    <a:blip r:embed="rId84"/>
+                    <a:blip r:embed="rId86"/>
                     <a:stretch>
                       <a:fillRect/>
                     </a:stretch>
@@ -3848,6 +3960,9 @@
     </w:p>
     <w:p>
       <w:r>
+        <w:rPr>
+          <w:noProof/>
+        </w:rPr>
         <w:lastRenderedPageBreak/>
         <w:drawing>
           <wp:inline distT="0" distB="0" distL="0" distR="0" wp14:anchorId="7DD68DB9" wp14:editId="2B07F376">
@@ -3865,7 +3980,7 @@
                     <pic:cNvPicPr/>
                   </pic:nvPicPr>
                   <pic:blipFill>
-                    <a:blip r:embed="rId85"/>
+                    <a:blip r:embed="rId87"/>
                     <a:stretch>
                       <a:fillRect/>
                     </a:stretch>
@@ -3893,6 +4008,9 @@
     </w:p>
     <w:p>
       <w:r>
+        <w:rPr>
+          <w:noProof/>
+        </w:rPr>
         <w:lastRenderedPageBreak/>
         <w:drawing>
           <wp:inline distT="0" distB="0" distL="0" distR="0" wp14:anchorId="0804C56C" wp14:editId="3A166566">
@@ -3910,7 +4028,7 @@
                     <pic:cNvPicPr/>
                   </pic:nvPicPr>
                   <pic:blipFill>
-                    <a:blip r:embed="rId86"/>
+                    <a:blip r:embed="rId88"/>
                     <a:stretch>
                       <a:fillRect/>
                     </a:stretch>
@@ -3931,6 +4049,9 @@
         </w:drawing>
       </w:r>
       <w:r>
+        <w:rPr>
+          <w:noProof/>
+        </w:rPr>
         <w:drawing>
           <wp:inline distT="0" distB="0" distL="0" distR="0" wp14:anchorId="63BEAF36" wp14:editId="55721997">
             <wp:extent cx="5940425" cy="1117600"/>
@@ -3947,7 +4068,7 @@
                     <pic:cNvPicPr/>
                   </pic:nvPicPr>
                   <pic:blipFill>
-                    <a:blip r:embed="rId87"/>
+                    <a:blip r:embed="rId89"/>
                     <a:stretch>
                       <a:fillRect/>
                     </a:stretch>
@@ -3975,6 +4096,9 @@
     </w:p>
     <w:p>
       <w:r>
+        <w:rPr>
+          <w:noProof/>
+        </w:rPr>
         <w:lastRenderedPageBreak/>
         <w:drawing>
           <wp:inline distT="0" distB="0" distL="0" distR="0" wp14:anchorId="4CCC0D43" wp14:editId="4B25A9B1">
@@ -3992,7 +4116,7 @@
                     <pic:cNvPicPr/>
                   </pic:nvPicPr>
                   <pic:blipFill>
-                    <a:blip r:embed="rId88"/>
+                    <a:blip r:embed="rId90"/>
                     <a:stretch>
                       <a:fillRect/>
                     </a:stretch>
@@ -4013,6 +4137,9 @@
         </w:drawing>
       </w:r>
       <w:r>
+        <w:rPr>
+          <w:noProof/>
+        </w:rPr>
         <w:drawing>
           <wp:inline distT="0" distB="0" distL="0" distR="0" wp14:anchorId="6CF74E01" wp14:editId="66E71505">
             <wp:extent cx="5940425" cy="1056005"/>
@@ -4029,7 +4156,7 @@
                     <pic:cNvPicPr/>
                   </pic:nvPicPr>
                   <pic:blipFill>
-                    <a:blip r:embed="rId89"/>
+                    <a:blip r:embed="rId91"/>
                     <a:stretch>
                       <a:fillRect/>
                     </a:stretch>

</xml_diff>

<commit_message>
Precompleted lab_3 excluding pt2 ex8
</commit_message>
<xml_diff>
--- a/labs/lab_3/Report.docx
+++ b/labs/lab_3/Report.docx
@@ -3415,6 +3415,86 @@
           </wp:inline>
         </w:drawing>
       </w:r>
+      <w:r>
+        <w:rPr>
+          <w:lang w:val="en-US"/>
+        </w:rPr>
+        <w:drawing>
+          <wp:inline distT="0" distB="0" distL="0" distR="0" wp14:anchorId="28D70E96" wp14:editId="5D574611">
+            <wp:extent cx="4906060" cy="1562318"/>
+            <wp:effectExtent l="0" t="0" r="8890" b="0"/>
+            <wp:docPr id="102" name="Рисунок 102"/>
+            <wp:cNvGraphicFramePr>
+              <a:graphicFrameLocks xmlns:a="http://schemas.openxmlformats.org/drawingml/2006/main" noChangeAspect="1"/>
+            </wp:cNvGraphicFramePr>
+            <a:graphic xmlns:a="http://schemas.openxmlformats.org/drawingml/2006/main">
+              <a:graphicData uri="http://schemas.openxmlformats.org/drawingml/2006/picture">
+                <pic:pic xmlns:pic="http://schemas.openxmlformats.org/drawingml/2006/picture">
+                  <pic:nvPicPr>
+                    <pic:cNvPr id="1" name=""/>
+                    <pic:cNvPicPr/>
+                  </pic:nvPicPr>
+                  <pic:blipFill>
+                    <a:blip r:embed="rId77"/>
+                    <a:stretch>
+                      <a:fillRect/>
+                    </a:stretch>
+                  </pic:blipFill>
+                  <pic:spPr>
+                    <a:xfrm>
+                      <a:off x="0" y="0"/>
+                      <a:ext cx="4906060" cy="1562318"/>
+                    </a:xfrm>
+                    <a:prstGeom prst="rect">
+                      <a:avLst/>
+                    </a:prstGeom>
+                  </pic:spPr>
+                </pic:pic>
+              </a:graphicData>
+            </a:graphic>
+          </wp:inline>
+        </w:drawing>
+      </w:r>
+      <w:r>
+        <w:rPr>
+          <w:lang w:val="en-US"/>
+        </w:rPr>
+        <w:drawing>
+          <wp:inline distT="0" distB="0" distL="0" distR="0" wp14:anchorId="5F0D28A3" wp14:editId="16DCE23D">
+            <wp:extent cx="4782217" cy="1619476"/>
+            <wp:effectExtent l="0" t="0" r="0" b="0"/>
+            <wp:docPr id="103" name="Рисунок 103"/>
+            <wp:cNvGraphicFramePr>
+              <a:graphicFrameLocks xmlns:a="http://schemas.openxmlformats.org/drawingml/2006/main" noChangeAspect="1"/>
+            </wp:cNvGraphicFramePr>
+            <a:graphic xmlns:a="http://schemas.openxmlformats.org/drawingml/2006/main">
+              <a:graphicData uri="http://schemas.openxmlformats.org/drawingml/2006/picture">
+                <pic:pic xmlns:pic="http://schemas.openxmlformats.org/drawingml/2006/picture">
+                  <pic:nvPicPr>
+                    <pic:cNvPr id="1" name=""/>
+                    <pic:cNvPicPr/>
+                  </pic:nvPicPr>
+                  <pic:blipFill>
+                    <a:blip r:embed="rId78"/>
+                    <a:stretch>
+                      <a:fillRect/>
+                    </a:stretch>
+                  </pic:blipFill>
+                  <pic:spPr>
+                    <a:xfrm>
+                      <a:off x="0" y="0"/>
+                      <a:ext cx="4782217" cy="1619476"/>
+                    </a:xfrm>
+                    <a:prstGeom prst="rect">
+                      <a:avLst/>
+                    </a:prstGeom>
+                  </pic:spPr>
+                </pic:pic>
+              </a:graphicData>
+            </a:graphic>
+          </wp:inline>
+        </w:drawing>
+      </w:r>
     </w:p>
     <w:p>
       <w:pPr>
@@ -3457,7 +3537,7 @@
                     <pic:cNvPicPr/>
                   </pic:nvPicPr>
                   <pic:blipFill>
-                    <a:blip r:embed="rId77"/>
+                    <a:blip r:embed="rId79"/>
                     <a:stretch>
                       <a:fillRect/>
                     </a:stretch>
@@ -3519,7 +3599,7 @@
                     <pic:cNvPicPr/>
                   </pic:nvPicPr>
                   <pic:blipFill>
-                    <a:blip r:embed="rId78"/>
+                    <a:blip r:embed="rId80"/>
                     <a:stretch>
                       <a:fillRect/>
                     </a:stretch>
@@ -3528,6 +3608,86 @@
                     <a:xfrm>
                       <a:off x="0" y="0"/>
                       <a:ext cx="4648849" cy="733527"/>
+                    </a:xfrm>
+                    <a:prstGeom prst="rect">
+                      <a:avLst/>
+                    </a:prstGeom>
+                  </pic:spPr>
+                </pic:pic>
+              </a:graphicData>
+            </a:graphic>
+          </wp:inline>
+        </w:drawing>
+      </w:r>
+      <w:r>
+        <w:rPr>
+          <w:lang w:val="en-US"/>
+        </w:rPr>
+        <w:drawing>
+          <wp:inline distT="0" distB="0" distL="0" distR="0" wp14:anchorId="235ED8A0" wp14:editId="08A931E5">
+            <wp:extent cx="5896798" cy="2133898"/>
+            <wp:effectExtent l="0" t="0" r="8890" b="0"/>
+            <wp:docPr id="104" name="Рисунок 104"/>
+            <wp:cNvGraphicFramePr>
+              <a:graphicFrameLocks xmlns:a="http://schemas.openxmlformats.org/drawingml/2006/main" noChangeAspect="1"/>
+            </wp:cNvGraphicFramePr>
+            <a:graphic xmlns:a="http://schemas.openxmlformats.org/drawingml/2006/main">
+              <a:graphicData uri="http://schemas.openxmlformats.org/drawingml/2006/picture">
+                <pic:pic xmlns:pic="http://schemas.openxmlformats.org/drawingml/2006/picture">
+                  <pic:nvPicPr>
+                    <pic:cNvPr id="1" name=""/>
+                    <pic:cNvPicPr/>
+                  </pic:nvPicPr>
+                  <pic:blipFill>
+                    <a:blip r:embed="rId81"/>
+                    <a:stretch>
+                      <a:fillRect/>
+                    </a:stretch>
+                  </pic:blipFill>
+                  <pic:spPr>
+                    <a:xfrm>
+                      <a:off x="0" y="0"/>
+                      <a:ext cx="5896798" cy="2133898"/>
+                    </a:xfrm>
+                    <a:prstGeom prst="rect">
+                      <a:avLst/>
+                    </a:prstGeom>
+                  </pic:spPr>
+                </pic:pic>
+              </a:graphicData>
+            </a:graphic>
+          </wp:inline>
+        </w:drawing>
+      </w:r>
+      <w:r>
+        <w:rPr>
+          <w:lang w:val="en-US"/>
+        </w:rPr>
+        <w:drawing>
+          <wp:inline distT="0" distB="0" distL="0" distR="0" wp14:anchorId="74E34668" wp14:editId="4E110448">
+            <wp:extent cx="1209844" cy="2181529"/>
+            <wp:effectExtent l="0" t="0" r="9525" b="0"/>
+            <wp:docPr id="105" name="Рисунок 105"/>
+            <wp:cNvGraphicFramePr>
+              <a:graphicFrameLocks xmlns:a="http://schemas.openxmlformats.org/drawingml/2006/main" noChangeAspect="1"/>
+            </wp:cNvGraphicFramePr>
+            <a:graphic xmlns:a="http://schemas.openxmlformats.org/drawingml/2006/main">
+              <a:graphicData uri="http://schemas.openxmlformats.org/drawingml/2006/picture">
+                <pic:pic xmlns:pic="http://schemas.openxmlformats.org/drawingml/2006/picture">
+                  <pic:nvPicPr>
+                    <pic:cNvPr id="1" name=""/>
+                    <pic:cNvPicPr/>
+                  </pic:nvPicPr>
+                  <pic:blipFill>
+                    <a:blip r:embed="rId82"/>
+                    <a:stretch>
+                      <a:fillRect/>
+                    </a:stretch>
+                  </pic:blipFill>
+                  <pic:spPr>
+                    <a:xfrm>
+                      <a:off x="0" y="0"/>
+                      <a:ext cx="1209844" cy="2181529"/>
                     </a:xfrm>
                     <a:prstGeom prst="rect">
                       <a:avLst/>
@@ -3581,7 +3741,7 @@
                     <pic:cNvPicPr/>
                   </pic:nvPicPr>
                   <pic:blipFill>
-                    <a:blip r:embed="rId79"/>
+                    <a:blip r:embed="rId83"/>
                     <a:stretch>
                       <a:fillRect/>
                     </a:stretch>
@@ -3622,7 +3782,7 @@
                     <pic:cNvPicPr/>
                   </pic:nvPicPr>
                   <pic:blipFill>
-                    <a:blip r:embed="rId80"/>
+                    <a:blip r:embed="rId84"/>
                     <a:stretch>
                       <a:fillRect/>
                     </a:stretch>
@@ -3663,7 +3823,7 @@
                     <pic:cNvPicPr/>
                   </pic:nvPicPr>
                   <pic:blipFill>
-                    <a:blip r:embed="rId81"/>
+                    <a:blip r:embed="rId85"/>
                     <a:stretch>
                       <a:fillRect/>
                     </a:stretch>
@@ -3719,7 +3879,7 @@
                     <pic:cNvPicPr/>
                   </pic:nvPicPr>
                   <pic:blipFill>
-                    <a:blip r:embed="rId82"/>
+                    <a:blip r:embed="rId86"/>
                     <a:stretch>
                       <a:fillRect/>
                     </a:stretch>
@@ -3759,7 +3919,7 @@
                     <pic:cNvPicPr/>
                   </pic:nvPicPr>
                   <pic:blipFill>
-                    <a:blip r:embed="rId83"/>
+                    <a:blip r:embed="rId87"/>
                     <a:stretch>
                       <a:fillRect/>
                     </a:stretch>
@@ -3780,6 +3940,9 @@
         </w:drawing>
       </w:r>
       <w:r>
+        <w:rPr>
+          <w:noProof/>
+        </w:rPr>
         <w:drawing>
           <wp:inline distT="0" distB="0" distL="0" distR="0" wp14:anchorId="1337BD4B" wp14:editId="5C659BD2">
             <wp:extent cx="5296639" cy="2705478"/>
@@ -3796,7 +3959,7 @@
                     <pic:cNvPicPr/>
                   </pic:nvPicPr>
                   <pic:blipFill>
-                    <a:blip r:embed="rId84"/>
+                    <a:blip r:embed="rId88"/>
                     <a:stretch>
                       <a:fillRect/>
                     </a:stretch>
@@ -3819,6 +3982,9 @@
     </w:p>
     <w:p>
       <w:r>
+        <w:rPr>
+          <w:noProof/>
+        </w:rPr>
         <w:drawing>
           <wp:inline distT="0" distB="0" distL="0" distR="0" wp14:anchorId="3A1B84DD" wp14:editId="4CC4EAB4">
             <wp:extent cx="2305372" cy="924054"/>
@@ -3835,7 +4001,7 @@
                     <pic:cNvPicPr/>
                   </pic:nvPicPr>
                   <pic:blipFill>
-                    <a:blip r:embed="rId85"/>
+                    <a:blip r:embed="rId89"/>
                     <a:stretch>
                       <a:fillRect/>
                     </a:stretch>
@@ -3883,7 +4049,7 @@
                     <pic:cNvPicPr/>
                   </pic:nvPicPr>
                   <pic:blipFill>
-                    <a:blip r:embed="rId86"/>
+                    <a:blip r:embed="rId90"/>
                     <a:stretch>
                       <a:fillRect/>
                     </a:stretch>
@@ -3923,7 +4089,7 @@
                     <pic:cNvPicPr/>
                   </pic:nvPicPr>
                   <pic:blipFill>
-                    <a:blip r:embed="rId87"/>
+                    <a:blip r:embed="rId91"/>
                     <a:stretch>
                       <a:fillRect/>
                     </a:stretch>
@@ -3943,13 +4109,90 @@
           </wp:inline>
         </w:drawing>
       </w:r>
-    </w:p>
-    <w:p>
+      <w:r>
+        <w:drawing>
+          <wp:inline distT="0" distB="0" distL="0" distR="0" wp14:anchorId="00CA4462" wp14:editId="6AAE13B4">
+            <wp:extent cx="4134427" cy="4382112"/>
+            <wp:effectExtent l="0" t="0" r="0" b="0"/>
+            <wp:docPr id="107" name="Рисунок 107"/>
+            <wp:cNvGraphicFramePr>
+              <a:graphicFrameLocks xmlns:a="http://schemas.openxmlformats.org/drawingml/2006/main" noChangeAspect="1"/>
+            </wp:cNvGraphicFramePr>
+            <a:graphic xmlns:a="http://schemas.openxmlformats.org/drawingml/2006/main">
+              <a:graphicData uri="http://schemas.openxmlformats.org/drawingml/2006/picture">
+                <pic:pic xmlns:pic="http://schemas.openxmlformats.org/drawingml/2006/picture">
+                  <pic:nvPicPr>
+                    <pic:cNvPr id="1" name=""/>
+                    <pic:cNvPicPr/>
+                  </pic:nvPicPr>
+                  <pic:blipFill>
+                    <a:blip r:embed="rId92"/>
+                    <a:stretch>
+                      <a:fillRect/>
+                    </a:stretch>
+                  </pic:blipFill>
+                  <pic:spPr>
+                    <a:xfrm>
+                      <a:off x="0" y="0"/>
+                      <a:ext cx="4134427" cy="4382112"/>
+                    </a:xfrm>
+                    <a:prstGeom prst="rect">
+                      <a:avLst/>
+                    </a:prstGeom>
+                  </pic:spPr>
+                </pic:pic>
+              </a:graphicData>
+            </a:graphic>
+          </wp:inline>
+        </w:drawing>
+      </w:r>
+      <w:r>
+        <w:drawing>
+          <wp:inline distT="0" distB="0" distL="0" distR="0" wp14:anchorId="65879568" wp14:editId="1CE676A5">
+            <wp:extent cx="3045260" cy="1216681"/>
+            <wp:effectExtent l="0" t="0" r="3175" b="2540"/>
+            <wp:docPr id="106" name="Рисунок 106"/>
+            <wp:cNvGraphicFramePr>
+              <a:graphicFrameLocks xmlns:a="http://schemas.openxmlformats.org/drawingml/2006/main" noChangeAspect="1"/>
+            </wp:cNvGraphicFramePr>
+            <a:graphic xmlns:a="http://schemas.openxmlformats.org/drawingml/2006/main">
+              <a:graphicData uri="http://schemas.openxmlformats.org/drawingml/2006/picture">
+                <pic:pic xmlns:pic="http://schemas.openxmlformats.org/drawingml/2006/picture">
+                  <pic:nvPicPr>
+                    <pic:cNvPr id="1" name=""/>
+                    <pic:cNvPicPr/>
+                  </pic:nvPicPr>
+                  <pic:blipFill>
+                    <a:blip r:embed="rId93"/>
+                    <a:stretch>
+                      <a:fillRect/>
+                    </a:stretch>
+                  </pic:blipFill>
+                  <pic:spPr>
+                    <a:xfrm>
+                      <a:off x="0" y="0"/>
+                      <a:ext cx="3062165" cy="1223435"/>
+                    </a:xfrm>
+                    <a:prstGeom prst="rect">
+                      <a:avLst/>
+                    </a:prstGeom>
+                  </pic:spPr>
+                </pic:pic>
+              </a:graphicData>
+            </a:graphic>
+          </wp:inline>
+        </w:drawing>
+      </w:r>
       <w:r>
         <w:br w:type="page"/>
       </w:r>
     </w:p>
     <w:p>
+      <w:pPr>
+        <w:rPr>
+          <w:lang w:val="en-US"/>
+        </w:rPr>
+      </w:pPr>
       <w:r>
         <w:rPr>
           <w:noProof/>
@@ -3971,7 +4214,7 @@
                     <pic:cNvPicPr/>
                   </pic:nvPicPr>
                   <pic:blipFill>
-                    <a:blip r:embed="rId88"/>
+                    <a:blip r:embed="rId94"/>
                     <a:stretch>
                       <a:fillRect/>
                     </a:stretch>
@@ -3980,6 +4223,43 @@
                     <a:xfrm>
                       <a:off x="0" y="0"/>
                       <a:ext cx="5858693" cy="1295581"/>
+                    </a:xfrm>
+                    <a:prstGeom prst="rect">
+                      <a:avLst/>
+                    </a:prstGeom>
+                  </pic:spPr>
+                </pic:pic>
+              </a:graphicData>
+            </a:graphic>
+          </wp:inline>
+        </w:drawing>
+      </w:r>
+      <w:r>
+        <w:drawing>
+          <wp:inline distT="0" distB="0" distL="0" distR="0" wp14:anchorId="67CAA9AB" wp14:editId="64DBFBF5">
+            <wp:extent cx="3591426" cy="1276528"/>
+            <wp:effectExtent l="0" t="0" r="9525" b="0"/>
+            <wp:docPr id="108" name="Рисунок 108"/>
+            <wp:cNvGraphicFramePr>
+              <a:graphicFrameLocks xmlns:a="http://schemas.openxmlformats.org/drawingml/2006/main" noChangeAspect="1"/>
+            </wp:cNvGraphicFramePr>
+            <a:graphic xmlns:a="http://schemas.openxmlformats.org/drawingml/2006/main">
+              <a:graphicData uri="http://schemas.openxmlformats.org/drawingml/2006/picture">
+                <pic:pic xmlns:pic="http://schemas.openxmlformats.org/drawingml/2006/picture">
+                  <pic:nvPicPr>
+                    <pic:cNvPr id="1" name=""/>
+                    <pic:cNvPicPr/>
+                  </pic:nvPicPr>
+                  <pic:blipFill>
+                    <a:blip r:embed="rId95"/>
+                    <a:stretch>
+                      <a:fillRect/>
+                    </a:stretch>
+                  </pic:blipFill>
+                  <pic:spPr>
+                    <a:xfrm>
+                      <a:off x="0" y="0"/>
+                      <a:ext cx="3591426" cy="1276528"/>
                     </a:xfrm>
                     <a:prstGeom prst="rect">
                       <a:avLst/>
@@ -4019,7 +4299,7 @@
                     <pic:cNvPicPr/>
                   </pic:nvPicPr>
                   <pic:blipFill>
-                    <a:blip r:embed="rId89"/>
+                    <a:blip r:embed="rId96"/>
                     <a:stretch>
                       <a:fillRect/>
                     </a:stretch>
@@ -4059,7 +4339,7 @@
                     <pic:cNvPicPr/>
                   </pic:nvPicPr>
                   <pic:blipFill>
-                    <a:blip r:embed="rId90"/>
+                    <a:blip r:embed="rId97"/>
                     <a:stretch>
                       <a:fillRect/>
                     </a:stretch>
@@ -4099,7 +4379,7 @@
                     <pic:cNvPicPr/>
                   </pic:nvPicPr>
                   <pic:blipFill>
-                    <a:blip r:embed="rId91"/>
+                    <a:blip r:embed="rId98"/>
                     <a:stretch>
                       <a:fillRect/>
                     </a:stretch>
@@ -4108,6 +4388,82 @@
                     <a:xfrm>
                       <a:off x="0" y="0"/>
                       <a:ext cx="5940425" cy="779145"/>
+                    </a:xfrm>
+                    <a:prstGeom prst="rect">
+                      <a:avLst/>
+                    </a:prstGeom>
+                  </pic:spPr>
+                </pic:pic>
+              </a:graphicData>
+            </a:graphic>
+          </wp:inline>
+        </w:drawing>
+      </w:r>
+      <w:r>
+        <w:drawing>
+          <wp:inline distT="0" distB="0" distL="0" distR="0" wp14:anchorId="0A8B525C" wp14:editId="1DE33DE9">
+            <wp:extent cx="2743583" cy="2657846"/>
+            <wp:effectExtent l="0" t="0" r="0" b="9525"/>
+            <wp:docPr id="99" name="Рисунок 99"/>
+            <wp:cNvGraphicFramePr>
+              <a:graphicFrameLocks xmlns:a="http://schemas.openxmlformats.org/drawingml/2006/main" noChangeAspect="1"/>
+            </wp:cNvGraphicFramePr>
+            <a:graphic xmlns:a="http://schemas.openxmlformats.org/drawingml/2006/main">
+              <a:graphicData uri="http://schemas.openxmlformats.org/drawingml/2006/picture">
+                <pic:pic xmlns:pic="http://schemas.openxmlformats.org/drawingml/2006/picture">
+                  <pic:nvPicPr>
+                    <pic:cNvPr id="1" name=""/>
+                    <pic:cNvPicPr/>
+                  </pic:nvPicPr>
+                  <pic:blipFill>
+                    <a:blip r:embed="rId99"/>
+                    <a:stretch>
+                      <a:fillRect/>
+                    </a:stretch>
+                  </pic:blipFill>
+                  <pic:spPr>
+                    <a:xfrm>
+                      <a:off x="0" y="0"/>
+                      <a:ext cx="2743583" cy="2657846"/>
+                    </a:xfrm>
+                    <a:prstGeom prst="rect">
+                      <a:avLst/>
+                    </a:prstGeom>
+                  </pic:spPr>
+                </pic:pic>
+              </a:graphicData>
+            </a:graphic>
+          </wp:inline>
+        </w:drawing>
+      </w:r>
+    </w:p>
+    <w:p>
+      <w:r>
+        <w:drawing>
+          <wp:inline distT="0" distB="0" distL="0" distR="0" wp14:anchorId="0699544D" wp14:editId="4343C233">
+            <wp:extent cx="2381582" cy="1629002"/>
+            <wp:effectExtent l="0" t="0" r="0" b="9525"/>
+            <wp:docPr id="101" name="Рисунок 101"/>
+            <wp:cNvGraphicFramePr>
+              <a:graphicFrameLocks xmlns:a="http://schemas.openxmlformats.org/drawingml/2006/main" noChangeAspect="1"/>
+            </wp:cNvGraphicFramePr>
+            <a:graphic xmlns:a="http://schemas.openxmlformats.org/drawingml/2006/main">
+              <a:graphicData uri="http://schemas.openxmlformats.org/drawingml/2006/picture">
+                <pic:pic xmlns:pic="http://schemas.openxmlformats.org/drawingml/2006/picture">
+                  <pic:nvPicPr>
+                    <pic:cNvPr id="1" name=""/>
+                    <pic:cNvPicPr/>
+                  </pic:nvPicPr>
+                  <pic:blipFill>
+                    <a:blip r:embed="rId100"/>
+                    <a:stretch>
+                      <a:fillRect/>
+                    </a:stretch>
+                  </pic:blipFill>
+                  <pic:spPr>
+                    <a:xfrm>
+                      <a:off x="0" y="0"/>
+                      <a:ext cx="2381582" cy="1629002"/>
                     </a:xfrm>
                     <a:prstGeom prst="rect">
                       <a:avLst/>
@@ -4147,7 +4503,7 @@
                     <pic:cNvPicPr/>
                   </pic:nvPicPr>
                   <pic:blipFill>
-                    <a:blip r:embed="rId92"/>
+                    <a:blip r:embed="rId101"/>
                     <a:stretch>
                       <a:fillRect/>
                     </a:stretch>
@@ -4187,7 +4543,7 @@
                     <pic:cNvPicPr/>
                   </pic:nvPicPr>
                   <pic:blipFill>
-                    <a:blip r:embed="rId93"/>
+                    <a:blip r:embed="rId102"/>
                     <a:stretch>
                       <a:fillRect/>
                     </a:stretch>
@@ -4227,7 +4583,7 @@
                     <pic:cNvPicPr/>
                   </pic:nvPicPr>
                   <pic:blipFill>
-                    <a:blip r:embed="rId94"/>
+                    <a:blip r:embed="rId103"/>
                     <a:stretch>
                       <a:fillRect/>
                     </a:stretch>
@@ -4275,7 +4631,7 @@
                     <pic:cNvPicPr/>
                   </pic:nvPicPr>
                   <pic:blipFill>
-                    <a:blip r:embed="rId95"/>
+                    <a:blip r:embed="rId104"/>
                     <a:stretch>
                       <a:fillRect/>
                     </a:stretch>
@@ -4296,6 +4652,9 @@
         </w:drawing>
       </w:r>
       <w:r>
+        <w:rPr>
+          <w:noProof/>
+        </w:rPr>
         <w:drawing>
           <wp:inline distT="0" distB="0" distL="0" distR="0" wp14:anchorId="2A44CCAC" wp14:editId="2C6CA82B">
             <wp:extent cx="4525006" cy="2343477"/>
@@ -4312,7 +4671,7 @@
                     <pic:cNvPicPr/>
                   </pic:nvPicPr>
                   <pic:blipFill>
-                    <a:blip r:embed="rId96"/>
+                    <a:blip r:embed="rId105"/>
                     <a:stretch>
                       <a:fillRect/>
                     </a:stretch>
@@ -4333,6 +4692,9 @@
         </w:drawing>
       </w:r>
       <w:r>
+        <w:rPr>
+          <w:noProof/>
+        </w:rPr>
         <w:drawing>
           <wp:inline distT="0" distB="0" distL="0" distR="0" wp14:anchorId="0990C503" wp14:editId="11E2CC53">
             <wp:extent cx="2438740" cy="3143689"/>
@@ -4349,7 +4711,7 @@
                     <pic:cNvPicPr/>
                   </pic:nvPicPr>
                   <pic:blipFill>
-                    <a:blip r:embed="rId97"/>
+                    <a:blip r:embed="rId106"/>
                     <a:stretch>
                       <a:fillRect/>
                     </a:stretch>
@@ -4397,7 +4759,7 @@
                     <pic:cNvPicPr/>
                   </pic:nvPicPr>
                   <pic:blipFill>
-                    <a:blip r:embed="rId98"/>
+                    <a:blip r:embed="rId107"/>
                     <a:stretch>
                       <a:fillRect/>
                     </a:stretch>
@@ -4437,7 +4799,7 @@
                     <pic:cNvPicPr/>
                   </pic:nvPicPr>
                   <pic:blipFill>
-                    <a:blip r:embed="rId99"/>
+                    <a:blip r:embed="rId108"/>
                     <a:stretch>
                       <a:fillRect/>
                     </a:stretch>
@@ -4446,6 +4808,80 @@
                     <a:xfrm>
                       <a:off x="0" y="0"/>
                       <a:ext cx="5940425" cy="1117600"/>
+                    </a:xfrm>
+                    <a:prstGeom prst="rect">
+                      <a:avLst/>
+                    </a:prstGeom>
+                  </pic:spPr>
+                </pic:pic>
+              </a:graphicData>
+            </a:graphic>
+          </wp:inline>
+        </w:drawing>
+      </w:r>
+      <w:r>
+        <w:drawing>
+          <wp:inline distT="0" distB="0" distL="0" distR="0" wp14:anchorId="6E24CD1D" wp14:editId="77282EC3">
+            <wp:extent cx="5940425" cy="4108450"/>
+            <wp:effectExtent l="0" t="0" r="3175" b="6350"/>
+            <wp:docPr id="109" name="Рисунок 109"/>
+            <wp:cNvGraphicFramePr>
+              <a:graphicFrameLocks xmlns:a="http://schemas.openxmlformats.org/drawingml/2006/main" noChangeAspect="1"/>
+            </wp:cNvGraphicFramePr>
+            <a:graphic xmlns:a="http://schemas.openxmlformats.org/drawingml/2006/main">
+              <a:graphicData uri="http://schemas.openxmlformats.org/drawingml/2006/picture">
+                <pic:pic xmlns:pic="http://schemas.openxmlformats.org/drawingml/2006/picture">
+                  <pic:nvPicPr>
+                    <pic:cNvPr id="1" name=""/>
+                    <pic:cNvPicPr/>
+                  </pic:nvPicPr>
+                  <pic:blipFill>
+                    <a:blip r:embed="rId109"/>
+                    <a:stretch>
+                      <a:fillRect/>
+                    </a:stretch>
+                  </pic:blipFill>
+                  <pic:spPr>
+                    <a:xfrm>
+                      <a:off x="0" y="0"/>
+                      <a:ext cx="5940425" cy="4108450"/>
+                    </a:xfrm>
+                    <a:prstGeom prst="rect">
+                      <a:avLst/>
+                    </a:prstGeom>
+                  </pic:spPr>
+                </pic:pic>
+              </a:graphicData>
+            </a:graphic>
+          </wp:inline>
+        </w:drawing>
+      </w:r>
+      <w:r>
+        <w:drawing>
+          <wp:inline distT="0" distB="0" distL="0" distR="0" wp14:anchorId="3A738D2F" wp14:editId="7DFC24F4">
+            <wp:extent cx="3581900" cy="1981477"/>
+            <wp:effectExtent l="0" t="0" r="0" b="0"/>
+            <wp:docPr id="110" name="Рисунок 110"/>
+            <wp:cNvGraphicFramePr>
+              <a:graphicFrameLocks xmlns:a="http://schemas.openxmlformats.org/drawingml/2006/main" noChangeAspect="1"/>
+            </wp:cNvGraphicFramePr>
+            <a:graphic xmlns:a="http://schemas.openxmlformats.org/drawingml/2006/main">
+              <a:graphicData uri="http://schemas.openxmlformats.org/drawingml/2006/picture">
+                <pic:pic xmlns:pic="http://schemas.openxmlformats.org/drawingml/2006/picture">
+                  <pic:nvPicPr>
+                    <pic:cNvPr id="1" name=""/>
+                    <pic:cNvPicPr/>
+                  </pic:nvPicPr>
+                  <pic:blipFill>
+                    <a:blip r:embed="rId110"/>
+                    <a:stretch>
+                      <a:fillRect/>
+                    </a:stretch>
+                  </pic:blipFill>
+                  <pic:spPr>
+                    <a:xfrm>
+                      <a:off x="0" y="0"/>
+                      <a:ext cx="3581900" cy="1981477"/>
                     </a:xfrm>
                     <a:prstGeom prst="rect">
                       <a:avLst/>
@@ -4485,7 +4921,7 @@
                     <pic:cNvPicPr/>
                   </pic:nvPicPr>
                   <pic:blipFill>
-                    <a:blip r:embed="rId100"/>
+                    <a:blip r:embed="rId111"/>
                     <a:stretch>
                       <a:fillRect/>
                     </a:stretch>
@@ -4525,7 +4961,7 @@
                     <pic:cNvPicPr/>
                   </pic:nvPicPr>
                   <pic:blipFill>
-                    <a:blip r:embed="rId101"/>
+                    <a:blip r:embed="rId112"/>
                     <a:stretch>
                       <a:fillRect/>
                     </a:stretch>
@@ -4534,6 +4970,120 @@
                     <a:xfrm>
                       <a:off x="0" y="0"/>
                       <a:ext cx="5940425" cy="1056005"/>
+                    </a:xfrm>
+                    <a:prstGeom prst="rect">
+                      <a:avLst/>
+                    </a:prstGeom>
+                  </pic:spPr>
+                </pic:pic>
+              </a:graphicData>
+            </a:graphic>
+          </wp:inline>
+        </w:drawing>
+      </w:r>
+      <w:r>
+        <w:drawing>
+          <wp:inline distT="0" distB="0" distL="0" distR="0" wp14:anchorId="6F47AFB2" wp14:editId="2C2C3B4C">
+            <wp:extent cx="4010585" cy="7068536"/>
+            <wp:effectExtent l="0" t="0" r="9525" b="0"/>
+            <wp:docPr id="111" name="Рисунок 111"/>
+            <wp:cNvGraphicFramePr>
+              <a:graphicFrameLocks xmlns:a="http://schemas.openxmlformats.org/drawingml/2006/main" noChangeAspect="1"/>
+            </wp:cNvGraphicFramePr>
+            <a:graphic xmlns:a="http://schemas.openxmlformats.org/drawingml/2006/main">
+              <a:graphicData uri="http://schemas.openxmlformats.org/drawingml/2006/picture">
+                <pic:pic xmlns:pic="http://schemas.openxmlformats.org/drawingml/2006/picture">
+                  <pic:nvPicPr>
+                    <pic:cNvPr id="1" name=""/>
+                    <pic:cNvPicPr/>
+                  </pic:nvPicPr>
+                  <pic:blipFill>
+                    <a:blip r:embed="rId113"/>
+                    <a:stretch>
+                      <a:fillRect/>
+                    </a:stretch>
+                  </pic:blipFill>
+                  <pic:spPr>
+                    <a:xfrm>
+                      <a:off x="0" y="0"/>
+                      <a:ext cx="4010585" cy="7068536"/>
+                    </a:xfrm>
+                    <a:prstGeom prst="rect">
+                      <a:avLst/>
+                    </a:prstGeom>
+                  </pic:spPr>
+                </pic:pic>
+              </a:graphicData>
+            </a:graphic>
+          </wp:inline>
+        </w:drawing>
+      </w:r>
+    </w:p>
+    <w:p>
+      <w:r>
+        <w:lastRenderedPageBreak/>
+        <w:drawing>
+          <wp:inline distT="0" distB="0" distL="0" distR="0" wp14:anchorId="09B49A79" wp14:editId="1E5B14AE">
+            <wp:extent cx="5940425" cy="1619885"/>
+            <wp:effectExtent l="0" t="0" r="3175" b="0"/>
+            <wp:docPr id="112" name="Рисунок 112"/>
+            <wp:cNvGraphicFramePr>
+              <a:graphicFrameLocks xmlns:a="http://schemas.openxmlformats.org/drawingml/2006/main" noChangeAspect="1"/>
+            </wp:cNvGraphicFramePr>
+            <a:graphic xmlns:a="http://schemas.openxmlformats.org/drawingml/2006/main">
+              <a:graphicData uri="http://schemas.openxmlformats.org/drawingml/2006/picture">
+                <pic:pic xmlns:pic="http://schemas.openxmlformats.org/drawingml/2006/picture">
+                  <pic:nvPicPr>
+                    <pic:cNvPr id="1" name=""/>
+                    <pic:cNvPicPr/>
+                  </pic:nvPicPr>
+                  <pic:blipFill>
+                    <a:blip r:embed="rId114"/>
+                    <a:stretch>
+                      <a:fillRect/>
+                    </a:stretch>
+                  </pic:blipFill>
+                  <pic:spPr>
+                    <a:xfrm>
+                      <a:off x="0" y="0"/>
+                      <a:ext cx="5940425" cy="1619885"/>
+                    </a:xfrm>
+                    <a:prstGeom prst="rect">
+                      <a:avLst/>
+                    </a:prstGeom>
+                  </pic:spPr>
+                </pic:pic>
+              </a:graphicData>
+            </a:graphic>
+          </wp:inline>
+        </w:drawing>
+      </w:r>
+      <w:r>
+        <w:drawing>
+          <wp:inline distT="0" distB="0" distL="0" distR="0" wp14:anchorId="0B88B555" wp14:editId="16A121D9">
+            <wp:extent cx="4210638" cy="1390844"/>
+            <wp:effectExtent l="0" t="0" r="0" b="0"/>
+            <wp:docPr id="113" name="Рисунок 113"/>
+            <wp:cNvGraphicFramePr>
+              <a:graphicFrameLocks xmlns:a="http://schemas.openxmlformats.org/drawingml/2006/main" noChangeAspect="1"/>
+            </wp:cNvGraphicFramePr>
+            <a:graphic xmlns:a="http://schemas.openxmlformats.org/drawingml/2006/main">
+              <a:graphicData uri="http://schemas.openxmlformats.org/drawingml/2006/picture">
+                <pic:pic xmlns:pic="http://schemas.openxmlformats.org/drawingml/2006/picture">
+                  <pic:nvPicPr>
+                    <pic:cNvPr id="1" name=""/>
+                    <pic:cNvPicPr/>
+                  </pic:nvPicPr>
+                  <pic:blipFill>
+                    <a:blip r:embed="rId115"/>
+                    <a:stretch>
+                      <a:fillRect/>
+                    </a:stretch>
+                  </pic:blipFill>
+                  <pic:spPr>
+                    <a:xfrm>
+                      <a:off x="0" y="0"/>
+                      <a:ext cx="4210638" cy="1390844"/>
                     </a:xfrm>
                     <a:prstGeom prst="rect">
                       <a:avLst/>

</xml_diff>

<commit_message>
Fixed lab_3 pt2 ex16
</commit_message>
<xml_diff>
--- a/labs/lab_3/Report.docx
+++ b/labs/lab_3/Report.docx
@@ -3417,6 +3417,7 @@
       </w:r>
       <w:r>
         <w:rPr>
+          <w:noProof/>
           <w:lang w:val="en-US"/>
         </w:rPr>
         <w:drawing>
@@ -3457,6 +3458,7 @@
       </w:r>
       <w:r>
         <w:rPr>
+          <w:noProof/>
           <w:lang w:val="en-US"/>
         </w:rPr>
         <w:drawing>
@@ -3559,6 +3561,7 @@
       </w:r>
       <w:r>
         <w:rPr>
+          <w:noProof/>
           <w:lang w:val="en-US"/>
         </w:rPr>
         <w:drawing>
@@ -3606,6 +3609,7 @@
       </w:pPr>
       <w:r>
         <w:rPr>
+          <w:noProof/>
           <w:lang w:val="en-US"/>
         </w:rPr>
         <w:drawing>
@@ -3708,6 +3712,7 @@
       </w:r>
       <w:r>
         <w:rPr>
+          <w:noProof/>
           <w:lang w:val="en-US"/>
         </w:rPr>
         <w:drawing>
@@ -3748,6 +3753,7 @@
       </w:r>
       <w:r>
         <w:rPr>
+          <w:noProof/>
           <w:lang w:val="en-US"/>
         </w:rPr>
         <w:drawing>
@@ -4197,6 +4203,9 @@
         </w:drawing>
       </w:r>
       <w:r>
+        <w:rPr>
+          <w:noProof/>
+        </w:rPr>
         <w:drawing>
           <wp:inline distT="0" distB="0" distL="0" distR="0" wp14:anchorId="00CA4462" wp14:editId="6AAE13B4">
             <wp:extent cx="4134427" cy="4382112"/>
@@ -4234,6 +4243,9 @@
         </w:drawing>
       </w:r>
       <w:r>
+        <w:rPr>
+          <w:noProof/>
+        </w:rPr>
         <w:drawing>
           <wp:inline distT="0" distB="0" distL="0" distR="0" wp14:anchorId="65879568" wp14:editId="1CE676A5">
             <wp:extent cx="3045260" cy="1216681"/>
@@ -4322,6 +4334,9 @@
         </w:drawing>
       </w:r>
       <w:r>
+        <w:rPr>
+          <w:noProof/>
+        </w:rPr>
         <w:drawing>
           <wp:inline distT="0" distB="0" distL="0" distR="0" wp14:anchorId="67CAA9AB" wp14:editId="64DBFBF5">
             <wp:extent cx="3591426" cy="1276528"/>
@@ -4487,6 +4502,9 @@
         </w:drawing>
       </w:r>
       <w:r>
+        <w:rPr>
+          <w:noProof/>
+        </w:rPr>
         <w:drawing>
           <wp:inline distT="0" distB="0" distL="0" distR="0" wp14:anchorId="0A8B525C" wp14:editId="1DE33DE9">
             <wp:extent cx="2743583" cy="2657846"/>
@@ -4526,6 +4544,9 @@
     </w:p>
     <w:p>
       <w:r>
+        <w:rPr>
+          <w:noProof/>
+        </w:rPr>
         <w:drawing>
           <wp:inline distT="0" distB="0" distL="0" distR="0" wp14:anchorId="0699544D" wp14:editId="4343C233">
             <wp:extent cx="2381582" cy="1629002"/>
@@ -4739,14 +4760,11 @@
         </w:drawing>
       </w:r>
       <w:r>
-        <w:rPr>
-          <w:noProof/>
-        </w:rPr>
-        <w:drawing>
-          <wp:inline distT="0" distB="0" distL="0" distR="0" wp14:anchorId="2A44CCAC" wp14:editId="2C6CA82B">
-            <wp:extent cx="4525006" cy="2343477"/>
+        <w:drawing>
+          <wp:inline distT="0" distB="0" distL="0" distR="0" wp14:anchorId="33ECB1F4" wp14:editId="1A739B89">
+            <wp:extent cx="4467849" cy="3086531"/>
             <wp:effectExtent l="0" t="0" r="9525" b="0"/>
-            <wp:docPr id="97" name="Рисунок 97"/>
+            <wp:docPr id="100" name="Рисунок 100"/>
             <wp:cNvGraphicFramePr>
               <a:graphicFrameLocks xmlns:a="http://schemas.openxmlformats.org/drawingml/2006/main" noChangeAspect="1"/>
             </wp:cNvGraphicFramePr>
@@ -4766,27 +4784,24 @@
                   <pic:spPr>
                     <a:xfrm>
                       <a:off x="0" y="0"/>
-                      <a:ext cx="4525006" cy="2343477"/>
-                    </a:xfrm>
-                    <a:prstGeom prst="rect">
-                      <a:avLst/>
-                    </a:prstGeom>
-                  </pic:spPr>
-                </pic:pic>
-              </a:graphicData>
-            </a:graphic>
-          </wp:inline>
-        </w:drawing>
-      </w:r>
-      <w:r>
-        <w:rPr>
-          <w:noProof/>
-        </w:rPr>
-        <w:drawing>
-          <wp:inline distT="0" distB="0" distL="0" distR="0" wp14:anchorId="0990C503" wp14:editId="11E2CC53">
-            <wp:extent cx="2438740" cy="3143689"/>
-            <wp:effectExtent l="0" t="0" r="0" b="0"/>
-            <wp:docPr id="98" name="Рисунок 98"/>
+                      <a:ext cx="4467849" cy="3086531"/>
+                    </a:xfrm>
+                    <a:prstGeom prst="rect">
+                      <a:avLst/>
+                    </a:prstGeom>
+                  </pic:spPr>
+                </pic:pic>
+              </a:graphicData>
+            </a:graphic>
+          </wp:inline>
+        </w:drawing>
+      </w:r>
+      <w:r>
+        <w:drawing>
+          <wp:inline distT="0" distB="0" distL="0" distR="0" wp14:anchorId="0754B2F4" wp14:editId="5761E307">
+            <wp:extent cx="2391109" cy="1162212"/>
+            <wp:effectExtent l="0" t="0" r="9525" b="0"/>
+            <wp:docPr id="117" name="Рисунок 117"/>
             <wp:cNvGraphicFramePr>
               <a:graphicFrameLocks xmlns:a="http://schemas.openxmlformats.org/drawingml/2006/main" noChangeAspect="1"/>
             </wp:cNvGraphicFramePr>
@@ -4806,7 +4821,7 @@
                   <pic:spPr>
                     <a:xfrm>
                       <a:off x="0" y="0"/>
-                      <a:ext cx="2438740" cy="3143689"/>
+                      <a:ext cx="2391109" cy="1162212"/>
                     </a:xfrm>
                     <a:prstGeom prst="rect">
                       <a:avLst/>
@@ -4907,6 +4922,9 @@
         </w:drawing>
       </w:r>
       <w:r>
+        <w:rPr>
+          <w:noProof/>
+        </w:rPr>
         <w:drawing>
           <wp:inline distT="0" distB="0" distL="0" distR="0" wp14:anchorId="6E24CD1D" wp14:editId="77282EC3">
             <wp:extent cx="5940425" cy="4108450"/>
@@ -4944,6 +4962,9 @@
         </w:drawing>
       </w:r>
       <w:r>
+        <w:rPr>
+          <w:noProof/>
+        </w:rPr>
         <w:drawing>
           <wp:inline distT="0" distB="0" distL="0" distR="0" wp14:anchorId="3A738D2F" wp14:editId="7DFC24F4">
             <wp:extent cx="3581900" cy="1981477"/>
@@ -5069,6 +5090,9 @@
         </w:drawing>
       </w:r>
       <w:r>
+        <w:rPr>
+          <w:noProof/>
+        </w:rPr>
         <w:drawing>
           <wp:inline distT="0" distB="0" distL="0" distR="0" wp14:anchorId="6F47AFB2" wp14:editId="2C2C3B4C">
             <wp:extent cx="4010585" cy="7068536"/>
@@ -5108,6 +5132,9 @@
     </w:p>
     <w:p>
       <w:r>
+        <w:rPr>
+          <w:noProof/>
+        </w:rPr>
         <w:lastRenderedPageBreak/>
         <w:drawing>
           <wp:inline distT="0" distB="0" distL="0" distR="0" wp14:anchorId="09B49A79" wp14:editId="1E5B14AE">
@@ -5146,6 +5173,9 @@
         </w:drawing>
       </w:r>
       <w:r>
+        <w:rPr>
+          <w:noProof/>
+        </w:rPr>
         <w:drawing>
           <wp:inline distT="0" distB="0" distL="0" distR="0" wp14:anchorId="0B88B555" wp14:editId="16A121D9">
             <wp:extent cx="4210638" cy="1390844"/>

</xml_diff>

<commit_message>
Fixed lab_3 Report pt1 ex10, pt2 ex: 13, 16, 17, 18
</commit_message>
<xml_diff>
--- a/labs/lab_3/Report.docx
+++ b/labs/lab_3/Report.docx
@@ -4,23 +4,11 @@
   <w:body>
     <w:p>
       <w:pPr>
-        <w:pStyle w:val="Default"/>
-      </w:pPr>
-    </w:p>
-    <w:p>
-      <w:pPr>
         <w:rPr>
           <w:sz w:val="36"/>
           <w:szCs w:val="36"/>
         </w:rPr>
       </w:pPr>
-      <w:r>
-        <w:rPr>
-          <w:sz w:val="36"/>
-          <w:szCs w:val="36"/>
-        </w:rPr>
-        <w:t xml:space="preserve"> </w:t>
-      </w:r>
       <w:r>
         <w:rPr>
           <w:b/>
@@ -1592,14 +1580,13 @@
       </w:r>
       <w:r>
         <w:rPr>
-          <w:noProof/>
-          <w:lang w:val="en-US"/>
-        </w:rPr>
-        <w:drawing>
-          <wp:inline distT="0" distB="0" distL="0" distR="0" wp14:anchorId="07400C49" wp14:editId="3F23FAE7">
-            <wp:extent cx="4553585" cy="2553056"/>
+          <w:lang w:val="en-US"/>
+        </w:rPr>
+        <w:drawing>
+          <wp:inline distT="0" distB="0" distL="0" distR="0" wp14:anchorId="7A229F51" wp14:editId="1D46E3A2">
+            <wp:extent cx="5391902" cy="2495898"/>
             <wp:effectExtent l="0" t="0" r="0" b="0"/>
-            <wp:docPr id="46" name="Рисунок 46"/>
+            <wp:docPr id="119" name="Рисунок 119"/>
             <wp:cNvGraphicFramePr>
               <a:graphicFrameLocks xmlns:a="http://schemas.openxmlformats.org/drawingml/2006/main" noChangeAspect="1"/>
             </wp:cNvGraphicFramePr>
@@ -1619,7 +1606,47 @@
                   <pic:spPr>
                     <a:xfrm>
                       <a:off x="0" y="0"/>
-                      <a:ext cx="4553585" cy="2553056"/>
+                      <a:ext cx="5391902" cy="2495898"/>
+                    </a:xfrm>
+                    <a:prstGeom prst="rect">
+                      <a:avLst/>
+                    </a:prstGeom>
+                  </pic:spPr>
+                </pic:pic>
+              </a:graphicData>
+            </a:graphic>
+          </wp:inline>
+        </w:drawing>
+      </w:r>
+      <w:r>
+        <w:rPr>
+          <w:lang w:val="en-US"/>
+        </w:rPr>
+        <w:drawing>
+          <wp:inline distT="0" distB="0" distL="0" distR="0" wp14:anchorId="1BD8492F" wp14:editId="5CCE3C35">
+            <wp:extent cx="5940425" cy="1617980"/>
+            <wp:effectExtent l="0" t="0" r="3175" b="1270"/>
+            <wp:docPr id="118" name="Рисунок 118"/>
+            <wp:cNvGraphicFramePr>
+              <a:graphicFrameLocks xmlns:a="http://schemas.openxmlformats.org/drawingml/2006/main" noChangeAspect="1"/>
+            </wp:cNvGraphicFramePr>
+            <a:graphic xmlns:a="http://schemas.openxmlformats.org/drawingml/2006/main">
+              <a:graphicData uri="http://schemas.openxmlformats.org/drawingml/2006/picture">
+                <pic:pic xmlns:pic="http://schemas.openxmlformats.org/drawingml/2006/picture">
+                  <pic:nvPicPr>
+                    <pic:cNvPr id="1" name=""/>
+                    <pic:cNvPicPr/>
+                  </pic:nvPicPr>
+                  <pic:blipFill>
+                    <a:blip r:embed="rId40"/>
+                    <a:stretch>
+                      <a:fillRect/>
+                    </a:stretch>
+                  </pic:blipFill>
+                  <pic:spPr>
+                    <a:xfrm>
+                      <a:off x="0" y="0"/>
+                      <a:ext cx="5940425" cy="1617980"/>
                     </a:xfrm>
                     <a:prstGeom prst="rect">
                       <a:avLst/>
@@ -1638,47 +1665,6 @@
           <w:lang w:val="en-US"/>
         </w:rPr>
       </w:pPr>
-      <w:r>
-        <w:rPr>
-          <w:noProof/>
-          <w:lang w:val="en-US"/>
-        </w:rPr>
-        <w:drawing>
-          <wp:inline distT="0" distB="0" distL="0" distR="0" wp14:anchorId="55D304F9" wp14:editId="1B729588">
-            <wp:extent cx="4020111" cy="1219370"/>
-            <wp:effectExtent l="0" t="0" r="0" b="0"/>
-            <wp:docPr id="45" name="Рисунок 45"/>
-            <wp:cNvGraphicFramePr>
-              <a:graphicFrameLocks xmlns:a="http://schemas.openxmlformats.org/drawingml/2006/main" noChangeAspect="1"/>
-            </wp:cNvGraphicFramePr>
-            <a:graphic xmlns:a="http://schemas.openxmlformats.org/drawingml/2006/main">
-              <a:graphicData uri="http://schemas.openxmlformats.org/drawingml/2006/picture">
-                <pic:pic xmlns:pic="http://schemas.openxmlformats.org/drawingml/2006/picture">
-                  <pic:nvPicPr>
-                    <pic:cNvPr id="1" name=""/>
-                    <pic:cNvPicPr/>
-                  </pic:nvPicPr>
-                  <pic:blipFill>
-                    <a:blip r:embed="rId40"/>
-                    <a:stretch>
-                      <a:fillRect/>
-                    </a:stretch>
-                  </pic:blipFill>
-                  <pic:spPr>
-                    <a:xfrm>
-                      <a:off x="0" y="0"/>
-                      <a:ext cx="4020111" cy="1219370"/>
-                    </a:xfrm>
-                    <a:prstGeom prst="rect">
-                      <a:avLst/>
-                    </a:prstGeom>
-                  </pic:spPr>
-                </pic:pic>
-              </a:graphicData>
-            </a:graphic>
-          </wp:inline>
-        </w:drawing>
-      </w:r>
     </w:p>
     <w:p>
       <w:pPr>
@@ -4335,13 +4321,13 @@
       </w:r>
       <w:r>
         <w:rPr>
-          <w:noProof/>
-        </w:rPr>
-        <w:drawing>
-          <wp:inline distT="0" distB="0" distL="0" distR="0" wp14:anchorId="67CAA9AB" wp14:editId="64DBFBF5">
-            <wp:extent cx="3591426" cy="1276528"/>
-            <wp:effectExtent l="0" t="0" r="9525" b="0"/>
-            <wp:docPr id="108" name="Рисунок 108"/>
+          <w:lang w:val="en-US"/>
+        </w:rPr>
+        <w:drawing>
+          <wp:inline distT="0" distB="0" distL="0" distR="0" wp14:anchorId="4B5A3228" wp14:editId="5E431660">
+            <wp:extent cx="5734850" cy="1343212"/>
+            <wp:effectExtent l="0" t="0" r="0" b="9525"/>
+            <wp:docPr id="120" name="Рисунок 120"/>
             <wp:cNvGraphicFramePr>
               <a:graphicFrameLocks xmlns:a="http://schemas.openxmlformats.org/drawingml/2006/main" noChangeAspect="1"/>
             </wp:cNvGraphicFramePr>
@@ -4361,7 +4347,7 @@
                   <pic:spPr>
                     <a:xfrm>
                       <a:off x="0" y="0"/>
-                      <a:ext cx="3591426" cy="1276528"/>
+                      <a:ext cx="5734850" cy="1343212"/>
                     </a:xfrm>
                     <a:prstGeom prst="rect">
                       <a:avLst/>
@@ -4761,47 +4747,47 @@
       </w:r>
       <w:r>
         <w:drawing>
-          <wp:inline distT="0" distB="0" distL="0" distR="0" wp14:anchorId="33ECB1F4" wp14:editId="1A739B89">
-            <wp:extent cx="4467849" cy="3086531"/>
+          <wp:inline distT="0" distB="0" distL="0" distR="0" wp14:anchorId="1341735E" wp14:editId="50F390D9">
+            <wp:extent cx="4458322" cy="2715004"/>
+            <wp:effectExtent l="0" t="0" r="0" b="9525"/>
+            <wp:docPr id="121" name="Рисунок 121"/>
+            <wp:cNvGraphicFramePr>
+              <a:graphicFrameLocks xmlns:a="http://schemas.openxmlformats.org/drawingml/2006/main" noChangeAspect="1"/>
+            </wp:cNvGraphicFramePr>
+            <a:graphic xmlns:a="http://schemas.openxmlformats.org/drawingml/2006/main">
+              <a:graphicData uri="http://schemas.openxmlformats.org/drawingml/2006/picture">
+                <pic:pic xmlns:pic="http://schemas.openxmlformats.org/drawingml/2006/picture">
+                  <pic:nvPicPr>
+                    <pic:cNvPr id="1" name=""/>
+                    <pic:cNvPicPr/>
+                  </pic:nvPicPr>
+                  <pic:blipFill>
+                    <a:blip r:embed="rId107"/>
+                    <a:stretch>
+                      <a:fillRect/>
+                    </a:stretch>
+                  </pic:blipFill>
+                  <pic:spPr>
+                    <a:xfrm>
+                      <a:off x="0" y="0"/>
+                      <a:ext cx="4458322" cy="2715004"/>
+                    </a:xfrm>
+                    <a:prstGeom prst="rect">
+                      <a:avLst/>
+                    </a:prstGeom>
+                  </pic:spPr>
+                </pic:pic>
+              </a:graphicData>
+            </a:graphic>
+          </wp:inline>
+        </w:drawing>
+      </w:r>
+      <w:r>
+        <w:drawing>
+          <wp:inline distT="0" distB="0" distL="0" distR="0" wp14:anchorId="76A47D79" wp14:editId="1F6E75CF">
+            <wp:extent cx="2295845" cy="1371791"/>
             <wp:effectExtent l="0" t="0" r="9525" b="0"/>
-            <wp:docPr id="100" name="Рисунок 100"/>
-            <wp:cNvGraphicFramePr>
-              <a:graphicFrameLocks xmlns:a="http://schemas.openxmlformats.org/drawingml/2006/main" noChangeAspect="1"/>
-            </wp:cNvGraphicFramePr>
-            <a:graphic xmlns:a="http://schemas.openxmlformats.org/drawingml/2006/main">
-              <a:graphicData uri="http://schemas.openxmlformats.org/drawingml/2006/picture">
-                <pic:pic xmlns:pic="http://schemas.openxmlformats.org/drawingml/2006/picture">
-                  <pic:nvPicPr>
-                    <pic:cNvPr id="1" name=""/>
-                    <pic:cNvPicPr/>
-                  </pic:nvPicPr>
-                  <pic:blipFill>
-                    <a:blip r:embed="rId107"/>
-                    <a:stretch>
-                      <a:fillRect/>
-                    </a:stretch>
-                  </pic:blipFill>
-                  <pic:spPr>
-                    <a:xfrm>
-                      <a:off x="0" y="0"/>
-                      <a:ext cx="4467849" cy="3086531"/>
-                    </a:xfrm>
-                    <a:prstGeom prst="rect">
-                      <a:avLst/>
-                    </a:prstGeom>
-                  </pic:spPr>
-                </pic:pic>
-              </a:graphicData>
-            </a:graphic>
-          </wp:inline>
-        </w:drawing>
-      </w:r>
-      <w:r>
-        <w:drawing>
-          <wp:inline distT="0" distB="0" distL="0" distR="0" wp14:anchorId="0754B2F4" wp14:editId="5761E307">
-            <wp:extent cx="2391109" cy="1162212"/>
-            <wp:effectExtent l="0" t="0" r="9525" b="0"/>
-            <wp:docPr id="117" name="Рисунок 117"/>
+            <wp:docPr id="122" name="Рисунок 122"/>
             <wp:cNvGraphicFramePr>
               <a:graphicFrameLocks xmlns:a="http://schemas.openxmlformats.org/drawingml/2006/main" noChangeAspect="1"/>
             </wp:cNvGraphicFramePr>
@@ -4821,7 +4807,7 @@
                   <pic:spPr>
                     <a:xfrm>
                       <a:off x="0" y="0"/>
-                      <a:ext cx="2391109" cy="1162212"/>
+                      <a:ext cx="2295845" cy="1371791"/>
                     </a:xfrm>
                     <a:prstGeom prst="rect">
                       <a:avLst/>
@@ -4922,14 +4908,11 @@
         </w:drawing>
       </w:r>
       <w:r>
-        <w:rPr>
-          <w:noProof/>
-        </w:rPr>
-        <w:drawing>
-          <wp:inline distT="0" distB="0" distL="0" distR="0" wp14:anchorId="6E24CD1D" wp14:editId="77282EC3">
-            <wp:extent cx="5940425" cy="4108450"/>
-            <wp:effectExtent l="0" t="0" r="3175" b="6350"/>
-            <wp:docPr id="109" name="Рисунок 109"/>
+        <w:drawing>
+          <wp:inline distT="0" distB="0" distL="0" distR="0" wp14:anchorId="7FAC69FF" wp14:editId="3509B011">
+            <wp:extent cx="5940425" cy="4355465"/>
+            <wp:effectExtent l="0" t="0" r="3175" b="6985"/>
+            <wp:docPr id="124" name="Рисунок 124"/>
             <wp:cNvGraphicFramePr>
               <a:graphicFrameLocks xmlns:a="http://schemas.openxmlformats.org/drawingml/2006/main" noChangeAspect="1"/>
             </wp:cNvGraphicFramePr>
@@ -4949,27 +4932,24 @@
                   <pic:spPr>
                     <a:xfrm>
                       <a:off x="0" y="0"/>
-                      <a:ext cx="5940425" cy="4108450"/>
-                    </a:xfrm>
-                    <a:prstGeom prst="rect">
-                      <a:avLst/>
-                    </a:prstGeom>
-                  </pic:spPr>
-                </pic:pic>
-              </a:graphicData>
-            </a:graphic>
-          </wp:inline>
-        </w:drawing>
-      </w:r>
-      <w:r>
-        <w:rPr>
-          <w:noProof/>
-        </w:rPr>
-        <w:drawing>
-          <wp:inline distT="0" distB="0" distL="0" distR="0" wp14:anchorId="3A738D2F" wp14:editId="7DFC24F4">
-            <wp:extent cx="3581900" cy="1981477"/>
-            <wp:effectExtent l="0" t="0" r="0" b="0"/>
-            <wp:docPr id="110" name="Рисунок 110"/>
+                      <a:ext cx="5940425" cy="4355465"/>
+                    </a:xfrm>
+                    <a:prstGeom prst="rect">
+                      <a:avLst/>
+                    </a:prstGeom>
+                  </pic:spPr>
+                </pic:pic>
+              </a:graphicData>
+            </a:graphic>
+          </wp:inline>
+        </w:drawing>
+      </w:r>
+      <w:r>
+        <w:drawing>
+          <wp:inline distT="0" distB="0" distL="0" distR="0" wp14:anchorId="504B3450" wp14:editId="7022B6DA">
+            <wp:extent cx="3143689" cy="1381318"/>
+            <wp:effectExtent l="0" t="0" r="0" b="9525"/>
+            <wp:docPr id="125" name="Рисунок 125"/>
             <wp:cNvGraphicFramePr>
               <a:graphicFrameLocks xmlns:a="http://schemas.openxmlformats.org/drawingml/2006/main" noChangeAspect="1"/>
             </wp:cNvGraphicFramePr>
@@ -4989,7 +4969,7 @@
                   <pic:spPr>
                     <a:xfrm>
                       <a:off x="0" y="0"/>
-                      <a:ext cx="3581900" cy="1981477"/>
+                      <a:ext cx="3143689" cy="1381318"/>
                     </a:xfrm>
                     <a:prstGeom prst="rect">
                       <a:avLst/>
@@ -5090,14 +5070,11 @@
         </w:drawing>
       </w:r>
       <w:r>
-        <w:rPr>
-          <w:noProof/>
-        </w:rPr>
-        <w:drawing>
-          <wp:inline distT="0" distB="0" distL="0" distR="0" wp14:anchorId="6F47AFB2" wp14:editId="2C2C3B4C">
-            <wp:extent cx="4010585" cy="7068536"/>
-            <wp:effectExtent l="0" t="0" r="9525" b="0"/>
-            <wp:docPr id="111" name="Рисунок 111"/>
+        <w:drawing>
+          <wp:inline distT="0" distB="0" distL="0" distR="0" wp14:anchorId="476B903E" wp14:editId="4017ACA0">
+            <wp:extent cx="5940425" cy="5708015"/>
+            <wp:effectExtent l="0" t="0" r="3175" b="6985"/>
+            <wp:docPr id="126" name="Рисунок 126"/>
             <wp:cNvGraphicFramePr>
               <a:graphicFrameLocks xmlns:a="http://schemas.openxmlformats.org/drawingml/2006/main" noChangeAspect="1"/>
             </wp:cNvGraphicFramePr>
@@ -5117,30 +5094,24 @@
                   <pic:spPr>
                     <a:xfrm>
                       <a:off x="0" y="0"/>
-                      <a:ext cx="4010585" cy="7068536"/>
-                    </a:xfrm>
-                    <a:prstGeom prst="rect">
-                      <a:avLst/>
-                    </a:prstGeom>
-                  </pic:spPr>
-                </pic:pic>
-              </a:graphicData>
-            </a:graphic>
-          </wp:inline>
-        </w:drawing>
-      </w:r>
-    </w:p>
-    <w:p>
-      <w:r>
-        <w:rPr>
-          <w:noProof/>
-        </w:rPr>
-        <w:lastRenderedPageBreak/>
-        <w:drawing>
-          <wp:inline distT="0" distB="0" distL="0" distR="0" wp14:anchorId="09B49A79" wp14:editId="1E5B14AE">
-            <wp:extent cx="5940425" cy="1619885"/>
-            <wp:effectExtent l="0" t="0" r="3175" b="0"/>
-            <wp:docPr id="112" name="Рисунок 112"/>
+                      <a:ext cx="5940425" cy="5708015"/>
+                    </a:xfrm>
+                    <a:prstGeom prst="rect">
+                      <a:avLst/>
+                    </a:prstGeom>
+                  </pic:spPr>
+                </pic:pic>
+              </a:graphicData>
+            </a:graphic>
+          </wp:inline>
+        </w:drawing>
+      </w:r>
+      <w:r>
+        <w:drawing>
+          <wp:inline distT="0" distB="0" distL="0" distR="0" wp14:anchorId="32C3CB64" wp14:editId="1C5E8822">
+            <wp:extent cx="4201111" cy="1400370"/>
+            <wp:effectExtent l="0" t="0" r="9525" b="9525"/>
+            <wp:docPr id="128" name="Рисунок 128"/>
             <wp:cNvGraphicFramePr>
               <a:graphicFrameLocks xmlns:a="http://schemas.openxmlformats.org/drawingml/2006/main" noChangeAspect="1"/>
             </wp:cNvGraphicFramePr>
@@ -5160,47 +5131,7 @@
                   <pic:spPr>
                     <a:xfrm>
                       <a:off x="0" y="0"/>
-                      <a:ext cx="5940425" cy="1619885"/>
-                    </a:xfrm>
-                    <a:prstGeom prst="rect">
-                      <a:avLst/>
-                    </a:prstGeom>
-                  </pic:spPr>
-                </pic:pic>
-              </a:graphicData>
-            </a:graphic>
-          </wp:inline>
-        </w:drawing>
-      </w:r>
-      <w:r>
-        <w:rPr>
-          <w:noProof/>
-        </w:rPr>
-        <w:drawing>
-          <wp:inline distT="0" distB="0" distL="0" distR="0" wp14:anchorId="0B88B555" wp14:editId="16A121D9">
-            <wp:extent cx="4210638" cy="1390844"/>
-            <wp:effectExtent l="0" t="0" r="0" b="0"/>
-            <wp:docPr id="113" name="Рисунок 113"/>
-            <wp:cNvGraphicFramePr>
-              <a:graphicFrameLocks xmlns:a="http://schemas.openxmlformats.org/drawingml/2006/main" noChangeAspect="1"/>
-            </wp:cNvGraphicFramePr>
-            <a:graphic xmlns:a="http://schemas.openxmlformats.org/drawingml/2006/main">
-              <a:graphicData uri="http://schemas.openxmlformats.org/drawingml/2006/picture">
-                <pic:pic xmlns:pic="http://schemas.openxmlformats.org/drawingml/2006/picture">
-                  <pic:nvPicPr>
-                    <pic:cNvPr id="1" name=""/>
-                    <pic:cNvPicPr/>
-                  </pic:nvPicPr>
-                  <pic:blipFill>
-                    <a:blip r:embed="rId117"/>
-                    <a:stretch>
-                      <a:fillRect/>
-                    </a:stretch>
-                  </pic:blipFill>
-                  <pic:spPr>
-                    <a:xfrm>
-                      <a:off x="0" y="0"/>
-                      <a:ext cx="4210638" cy="1390844"/>
+                      <a:ext cx="4201111" cy="1400370"/>
                     </a:xfrm>
                     <a:prstGeom prst="rect">
                       <a:avLst/>

</xml_diff>